<commit_message>
Double leading underscore comments added
</commit_message>
<xml_diff>
--- a/Let's underscore our dunders.docx
+++ b/Let's underscore our dunders.docx
@@ -101,10 +101,7 @@
       </w:r>
       <w:proofErr w:type="spellEnd"/>
       <w:r>
-        <w:t>_</w:t>
-      </w:r>
-      <w:r>
-        <w:t>”</w:t>
+        <w:t>_”</w:t>
       </w:r>
     </w:p>
     <w:p>
@@ -122,10 +119,7 @@
         <w:t xml:space="preserve"> – Example </w:t>
       </w:r>
       <w:r>
-        <w:t>“_</w:t>
-      </w:r>
-      <w:r>
-        <w:t>_</w:t>
+        <w:t>“__</w:t>
       </w:r>
       <w:proofErr w:type="spellStart"/>
       <w:r>
@@ -202,13 +196,7 @@
         <w:rPr>
           <w:u w:val="single"/>
         </w:rPr>
-        <w:t>S</w:t>
-      </w:r>
-      <w:r>
-        <w:rPr>
-          <w:u w:val="single"/>
-        </w:rPr>
-        <w:t>ingle leading underscore – Example “_</w:t>
+        <w:t>Single leading underscore – Example “_</w:t>
       </w:r>
       <w:proofErr w:type="spellStart"/>
       <w:r>
@@ -545,19 +533,10 @@
         <w:t>convention that Python developers and certain frameworks maintain related to function, method and variable and attribute name</w:t>
       </w:r>
       <w:r>
-        <w:t xml:space="preserve">s. The convention is to use the single leading underscore for </w:t>
-      </w:r>
-      <w:r>
-        <w:t>function, method and variable and attribute</w:t>
-      </w:r>
-      <w:r>
-        <w:t xml:space="preserve"> that are used for internal purpose only and are hence not client facing. </w:t>
-      </w:r>
-      <w:r>
-        <w:t xml:space="preserve">This helps python developers uniquely identify such </w:t>
-      </w:r>
-      <w:r>
-        <w:t>function, method and variable and attribute</w:t>
+        <w:t xml:space="preserve">s. The convention is to use the single leading underscore for function, method and variable and attribute that are used for internal purpose only and are hence not client facing. </w:t>
+      </w:r>
+      <w:r>
+        <w:t>This helps python developers uniquely identify such function, method and variable and attribute</w:t>
       </w:r>
       <w:r>
         <w:t xml:space="preserve">. </w:t>
@@ -566,13 +545,7 @@
         <w:t xml:space="preserve">It is important to remember that this is simply a convention used by Python developers and thereby is not enforced by the interpreter. </w:t>
       </w:r>
       <w:r>
-        <w:t xml:space="preserve">This is to say that even if you end up using the single leading underscore for a client facing </w:t>
-      </w:r>
-      <w:r>
-        <w:t>function, method and variable and attribute</w:t>
-      </w:r>
-      <w:r>
-        <w:t>, the python interpreter will NOT mad and hence will NOT throw an error</w:t>
+        <w:t>This is to say that even if you end up using the single leading underscore for a client facing function, method and variable and attribute, the python interpreter will NOT mad and hence will NOT throw an error</w:t>
       </w:r>
       <w:r>
         <w:t xml:space="preserve"> back at y</w:t>
@@ -586,13 +559,7 @@
         <w:t>There is one nuance that a developer needs to be aware of when it comes to the use of the single leading underscore</w:t>
       </w:r>
       <w:r>
-        <w:t xml:space="preserve">, and it is related to importing </w:t>
-      </w:r>
-      <w:r>
-        <w:t>function, method and variable and attribute</w:t>
-      </w:r>
-      <w:r>
-        <w:t xml:space="preserve"> from other modules. </w:t>
+        <w:t xml:space="preserve">, and it is related to importing function, method and variable and attribute from other modules. </w:t>
       </w:r>
       <w:r>
         <w:t xml:space="preserve">Lets imagine a situation in which you are </w:t>
@@ -1254,33 +1221,21 @@
         <w:rPr>
           <w:u w:val="single"/>
         </w:rPr>
-        <w:t>S</w:t>
-      </w:r>
+        <w:t>Single trailing underscore – Example “</w:t>
+      </w:r>
+      <w:proofErr w:type="spellStart"/>
       <w:r>
         <w:rPr>
           <w:u w:val="single"/>
         </w:rPr>
-        <w:t>ingle trailing underscore – Example “</w:t>
-      </w:r>
-      <w:proofErr w:type="spellStart"/>
+        <w:t>VariableName</w:t>
+      </w:r>
+      <w:proofErr w:type="spellEnd"/>
       <w:r>
         <w:rPr>
           <w:u w:val="single"/>
         </w:rPr>
-        <w:t>VariableName</w:t>
-      </w:r>
-      <w:proofErr w:type="spellEnd"/>
-      <w:r>
-        <w:rPr>
-          <w:u w:val="single"/>
-        </w:rPr>
-        <w:t>_</w:t>
-      </w:r>
-      <w:r>
-        <w:rPr>
-          <w:u w:val="single"/>
-        </w:rPr>
-        <w:t>”</w:t>
+        <w:t>_”</w:t>
       </w:r>
     </w:p>
     <w:p>
@@ -1621,6 +1576,2738 @@
         <w:t>Class attributes:</w:t>
       </w:r>
     </w:p>
+    <w:p>
+      <w:r>
+        <w:t xml:space="preserve">Double underscore (i.e. </w:t>
+      </w:r>
+      <w:proofErr w:type="spellStart"/>
+      <w:r>
+        <w:t>dunders</w:t>
+      </w:r>
+      <w:proofErr w:type="spellEnd"/>
+      <w:r>
+        <w:t xml:space="preserve">) are used before the name of a class attribute to help </w:t>
+      </w:r>
+      <w:r>
+        <w:t xml:space="preserve">prevent name conflict with attribute names of the subclasses. </w:t>
+      </w:r>
+      <w:r>
+        <w:t xml:space="preserve">This is not something that is just a python convention that is used by Python developers, but rather this is something that is enforced by the python interpreter. </w:t>
+      </w:r>
+      <w:r>
+        <w:t xml:space="preserve">This process is called name mangling. </w:t>
+      </w:r>
+      <w:r>
+        <w:t>This concept is best understood with examples, so let’s get into one now:</w:t>
+      </w:r>
+    </w:p>
+    <w:p>
+      <w:pPr>
+        <w:shd w:val="clear" w:color="auto" w:fill="1E1E1E"/>
+        <w:spacing w:after="0" w:line="285" w:lineRule="atLeast"/>
+        <w:rPr>
+          <w:rFonts w:ascii="Consolas" w:eastAsia="Times New Roman" w:hAnsi="Consolas" w:cs="Times New Roman"/>
+          <w:color w:val="D4D4D4"/>
+          <w:sz w:val="21"/>
+          <w:szCs w:val="21"/>
+          <w:lang w:eastAsia="en-CA"/>
+        </w:rPr>
+      </w:pPr>
+      <w:r>
+        <w:rPr>
+          <w:rFonts w:ascii="Consolas" w:eastAsia="Times New Roman" w:hAnsi="Consolas" w:cs="Times New Roman"/>
+          <w:color w:val="C586C0"/>
+          <w:sz w:val="21"/>
+          <w:szCs w:val="21"/>
+          <w:lang w:eastAsia="en-CA"/>
+        </w:rPr>
+        <w:t>class</w:t>
+      </w:r>
+      <w:r>
+        <w:rPr>
+          <w:rFonts w:ascii="Consolas" w:eastAsia="Times New Roman" w:hAnsi="Consolas" w:cs="Times New Roman"/>
+          <w:color w:val="D4D4D4"/>
+          <w:sz w:val="21"/>
+          <w:szCs w:val="21"/>
+          <w:lang w:eastAsia="en-CA"/>
+        </w:rPr>
+        <w:t> </w:t>
+      </w:r>
+      <w:proofErr w:type="spellStart"/>
+      <w:r>
+        <w:rPr>
+          <w:rFonts w:ascii="Consolas" w:eastAsia="Times New Roman" w:hAnsi="Consolas" w:cs="Times New Roman"/>
+          <w:color w:val="D4D4D4"/>
+          <w:sz w:val="21"/>
+          <w:szCs w:val="21"/>
+          <w:lang w:eastAsia="en-CA"/>
+        </w:rPr>
+        <w:t>Bhains</w:t>
+      </w:r>
+      <w:proofErr w:type="spellEnd"/>
+      <w:r>
+        <w:rPr>
+          <w:rFonts w:ascii="Consolas" w:eastAsia="Times New Roman" w:hAnsi="Consolas" w:cs="Times New Roman"/>
+          <w:color w:val="D4D4D4"/>
+          <w:sz w:val="21"/>
+          <w:szCs w:val="21"/>
+          <w:lang w:eastAsia="en-CA"/>
+        </w:rPr>
+        <w:t>:</w:t>
+      </w:r>
+    </w:p>
+    <w:p>
+      <w:pPr>
+        <w:shd w:val="clear" w:color="auto" w:fill="1E1E1E"/>
+        <w:spacing w:after="0" w:line="285" w:lineRule="atLeast"/>
+        <w:rPr>
+          <w:rFonts w:ascii="Consolas" w:eastAsia="Times New Roman" w:hAnsi="Consolas" w:cs="Times New Roman"/>
+          <w:color w:val="D4D4D4"/>
+          <w:sz w:val="21"/>
+          <w:szCs w:val="21"/>
+          <w:lang w:eastAsia="en-CA"/>
+        </w:rPr>
+      </w:pPr>
+      <w:r>
+        <w:rPr>
+          <w:rFonts w:ascii="Consolas" w:eastAsia="Times New Roman" w:hAnsi="Consolas" w:cs="Times New Roman"/>
+          <w:color w:val="D4D4D4"/>
+          <w:sz w:val="21"/>
+          <w:szCs w:val="21"/>
+          <w:lang w:eastAsia="en-CA"/>
+        </w:rPr>
+        <w:t>            </w:t>
+      </w:r>
+      <w:r>
+        <w:rPr>
+          <w:rFonts w:ascii="Consolas" w:eastAsia="Times New Roman" w:hAnsi="Consolas" w:cs="Times New Roman"/>
+          <w:color w:val="C586C0"/>
+          <w:sz w:val="21"/>
+          <w:szCs w:val="21"/>
+          <w:lang w:eastAsia="en-CA"/>
+        </w:rPr>
+        <w:t>def</w:t>
+      </w:r>
+      <w:r>
+        <w:rPr>
+          <w:rFonts w:ascii="Consolas" w:eastAsia="Times New Roman" w:hAnsi="Consolas" w:cs="Times New Roman"/>
+          <w:color w:val="D4D4D4"/>
+          <w:sz w:val="21"/>
+          <w:szCs w:val="21"/>
+          <w:lang w:eastAsia="en-CA"/>
+        </w:rPr>
+        <w:t> </w:t>
+      </w:r>
+      <w:r>
+        <w:rPr>
+          <w:rFonts w:ascii="Consolas" w:eastAsia="Times New Roman" w:hAnsi="Consolas" w:cs="Times New Roman"/>
+          <w:color w:val="DCDCAA"/>
+          <w:sz w:val="21"/>
+          <w:szCs w:val="21"/>
+          <w:lang w:eastAsia="en-CA"/>
+        </w:rPr>
+        <w:t>__</w:t>
+      </w:r>
+      <w:proofErr w:type="spellStart"/>
+      <w:r>
+        <w:rPr>
+          <w:rFonts w:ascii="Consolas" w:eastAsia="Times New Roman" w:hAnsi="Consolas" w:cs="Times New Roman"/>
+          <w:color w:val="DCDCAA"/>
+          <w:sz w:val="21"/>
+          <w:szCs w:val="21"/>
+          <w:lang w:eastAsia="en-CA"/>
+        </w:rPr>
+        <w:t>init</w:t>
+      </w:r>
+      <w:proofErr w:type="spellEnd"/>
+      <w:r>
+        <w:rPr>
+          <w:rFonts w:ascii="Consolas" w:eastAsia="Times New Roman" w:hAnsi="Consolas" w:cs="Times New Roman"/>
+          <w:color w:val="DCDCAA"/>
+          <w:sz w:val="21"/>
+          <w:szCs w:val="21"/>
+          <w:lang w:eastAsia="en-CA"/>
+        </w:rPr>
+        <w:t>__</w:t>
+      </w:r>
+      <w:r>
+        <w:rPr>
+          <w:rFonts w:ascii="Consolas" w:eastAsia="Times New Roman" w:hAnsi="Consolas" w:cs="Times New Roman"/>
+          <w:color w:val="D4D4D4"/>
+          <w:sz w:val="21"/>
+          <w:szCs w:val="21"/>
+          <w:lang w:eastAsia="en-CA"/>
+        </w:rPr>
+        <w:t>(</w:t>
+      </w:r>
+      <w:r>
+        <w:rPr>
+          <w:rFonts w:ascii="Consolas" w:eastAsia="Times New Roman" w:hAnsi="Consolas" w:cs="Times New Roman"/>
+          <w:color w:val="569CD6"/>
+          <w:sz w:val="21"/>
+          <w:szCs w:val="21"/>
+          <w:lang w:eastAsia="en-CA"/>
+        </w:rPr>
+        <w:t>self</w:t>
+      </w:r>
+      <w:r>
+        <w:rPr>
+          <w:rFonts w:ascii="Consolas" w:eastAsia="Times New Roman" w:hAnsi="Consolas" w:cs="Times New Roman"/>
+          <w:color w:val="D4D4D4"/>
+          <w:sz w:val="21"/>
+          <w:szCs w:val="21"/>
+          <w:lang w:eastAsia="en-CA"/>
+        </w:rPr>
+        <w:t>):</w:t>
+      </w:r>
+    </w:p>
+    <w:p>
+      <w:pPr>
+        <w:shd w:val="clear" w:color="auto" w:fill="1E1E1E"/>
+        <w:spacing w:after="0" w:line="285" w:lineRule="atLeast"/>
+        <w:rPr>
+          <w:rFonts w:ascii="Consolas" w:eastAsia="Times New Roman" w:hAnsi="Consolas" w:cs="Times New Roman"/>
+          <w:color w:val="D4D4D4"/>
+          <w:sz w:val="21"/>
+          <w:szCs w:val="21"/>
+          <w:lang w:eastAsia="en-CA"/>
+        </w:rPr>
+      </w:pPr>
+      <w:r>
+        <w:rPr>
+          <w:rFonts w:ascii="Consolas" w:eastAsia="Times New Roman" w:hAnsi="Consolas" w:cs="Times New Roman"/>
+          <w:color w:val="D4D4D4"/>
+          <w:sz w:val="21"/>
+          <w:szCs w:val="21"/>
+          <w:lang w:eastAsia="en-CA"/>
+        </w:rPr>
+        <w:t>                </w:t>
+      </w:r>
+      <w:proofErr w:type="spellStart"/>
+      <w:r>
+        <w:rPr>
+          <w:rFonts w:ascii="Consolas" w:eastAsia="Times New Roman" w:hAnsi="Consolas" w:cs="Times New Roman"/>
+          <w:color w:val="569CD6"/>
+          <w:sz w:val="21"/>
+          <w:szCs w:val="21"/>
+          <w:lang w:eastAsia="en-CA"/>
+        </w:rPr>
+        <w:t>self</w:t>
+      </w:r>
+      <w:r>
+        <w:rPr>
+          <w:rFonts w:ascii="Consolas" w:eastAsia="Times New Roman" w:hAnsi="Consolas" w:cs="Times New Roman"/>
+          <w:color w:val="D4D4D4"/>
+          <w:sz w:val="21"/>
+          <w:szCs w:val="21"/>
+          <w:lang w:eastAsia="en-CA"/>
+        </w:rPr>
+        <w:t>.leg</w:t>
+      </w:r>
+      <w:proofErr w:type="spellEnd"/>
+      <w:r>
+        <w:rPr>
+          <w:rFonts w:ascii="Consolas" w:eastAsia="Times New Roman" w:hAnsi="Consolas" w:cs="Times New Roman"/>
+          <w:color w:val="D4D4D4"/>
+          <w:sz w:val="21"/>
+          <w:szCs w:val="21"/>
+          <w:lang w:eastAsia="en-CA"/>
+        </w:rPr>
+        <w:t> = </w:t>
+      </w:r>
+      <w:r>
+        <w:rPr>
+          <w:rFonts w:ascii="Consolas" w:eastAsia="Times New Roman" w:hAnsi="Consolas" w:cs="Times New Roman"/>
+          <w:color w:val="B5CEA8"/>
+          <w:sz w:val="21"/>
+          <w:szCs w:val="21"/>
+          <w:lang w:eastAsia="en-CA"/>
+        </w:rPr>
+        <w:t>4</w:t>
+      </w:r>
+    </w:p>
+    <w:p>
+      <w:pPr>
+        <w:shd w:val="clear" w:color="auto" w:fill="1E1E1E"/>
+        <w:spacing w:after="0" w:line="285" w:lineRule="atLeast"/>
+        <w:rPr>
+          <w:rFonts w:ascii="Consolas" w:eastAsia="Times New Roman" w:hAnsi="Consolas" w:cs="Times New Roman"/>
+          <w:color w:val="D4D4D4"/>
+          <w:sz w:val="21"/>
+          <w:szCs w:val="21"/>
+          <w:lang w:eastAsia="en-CA"/>
+        </w:rPr>
+      </w:pPr>
+      <w:r>
+        <w:rPr>
+          <w:rFonts w:ascii="Consolas" w:eastAsia="Times New Roman" w:hAnsi="Consolas" w:cs="Times New Roman"/>
+          <w:color w:val="D4D4D4"/>
+          <w:sz w:val="21"/>
+          <w:szCs w:val="21"/>
+          <w:lang w:eastAsia="en-CA"/>
+        </w:rPr>
+        <w:t>                </w:t>
+      </w:r>
+      <w:r>
+        <w:rPr>
+          <w:rFonts w:ascii="Consolas" w:eastAsia="Times New Roman" w:hAnsi="Consolas" w:cs="Times New Roman"/>
+          <w:color w:val="569CD6"/>
+          <w:sz w:val="21"/>
+          <w:szCs w:val="21"/>
+          <w:lang w:eastAsia="en-CA"/>
+        </w:rPr>
+        <w:t>self</w:t>
+      </w:r>
+      <w:r>
+        <w:rPr>
+          <w:rFonts w:ascii="Consolas" w:eastAsia="Times New Roman" w:hAnsi="Consolas" w:cs="Times New Roman"/>
+          <w:color w:val="D4D4D4"/>
+          <w:sz w:val="21"/>
+          <w:szCs w:val="21"/>
+          <w:lang w:eastAsia="en-CA"/>
+        </w:rPr>
+        <w:t>._</w:t>
+      </w:r>
+      <w:proofErr w:type="spellStart"/>
+      <w:r>
+        <w:rPr>
+          <w:rFonts w:ascii="Consolas" w:eastAsia="Times New Roman" w:hAnsi="Consolas" w:cs="Times New Roman"/>
+          <w:color w:val="D4D4D4"/>
+          <w:sz w:val="21"/>
+          <w:szCs w:val="21"/>
+          <w:lang w:eastAsia="en-CA"/>
+        </w:rPr>
+        <w:t>t</w:t>
+      </w:r>
+      <w:r>
+        <w:rPr>
+          <w:rFonts w:ascii="Consolas" w:eastAsia="Times New Roman" w:hAnsi="Consolas" w:cs="Times New Roman"/>
+          <w:color w:val="D4D4D4"/>
+          <w:sz w:val="21"/>
+          <w:szCs w:val="21"/>
+          <w:lang w:eastAsia="en-CA"/>
+        </w:rPr>
+        <w:t>aang</w:t>
+      </w:r>
+      <w:proofErr w:type="spellEnd"/>
+      <w:r>
+        <w:rPr>
+          <w:rFonts w:ascii="Consolas" w:eastAsia="Times New Roman" w:hAnsi="Consolas" w:cs="Times New Roman"/>
+          <w:color w:val="D4D4D4"/>
+          <w:sz w:val="21"/>
+          <w:szCs w:val="21"/>
+          <w:lang w:eastAsia="en-CA"/>
+        </w:rPr>
+        <w:t> = </w:t>
+      </w:r>
+      <w:r>
+        <w:rPr>
+          <w:rFonts w:ascii="Consolas" w:eastAsia="Times New Roman" w:hAnsi="Consolas" w:cs="Times New Roman"/>
+          <w:color w:val="B5CEA8"/>
+          <w:sz w:val="21"/>
+          <w:szCs w:val="21"/>
+          <w:lang w:eastAsia="en-CA"/>
+        </w:rPr>
+        <w:t>2</w:t>
+      </w:r>
+    </w:p>
+    <w:p>
+      <w:pPr>
+        <w:shd w:val="clear" w:color="auto" w:fill="1E1E1E"/>
+        <w:spacing w:after="0" w:line="285" w:lineRule="atLeast"/>
+        <w:rPr>
+          <w:rFonts w:ascii="Consolas" w:eastAsia="Times New Roman" w:hAnsi="Consolas" w:cs="Times New Roman"/>
+          <w:color w:val="D4D4D4"/>
+          <w:sz w:val="21"/>
+          <w:szCs w:val="21"/>
+          <w:lang w:eastAsia="en-CA"/>
+        </w:rPr>
+      </w:pPr>
+      <w:r>
+        <w:rPr>
+          <w:rFonts w:ascii="Consolas" w:eastAsia="Times New Roman" w:hAnsi="Consolas" w:cs="Times New Roman"/>
+          <w:color w:val="D4D4D4"/>
+          <w:sz w:val="21"/>
+          <w:szCs w:val="21"/>
+          <w:lang w:eastAsia="en-CA"/>
+        </w:rPr>
+        <w:t>                </w:t>
+      </w:r>
+      <w:r>
+        <w:rPr>
+          <w:rFonts w:ascii="Consolas" w:eastAsia="Times New Roman" w:hAnsi="Consolas" w:cs="Times New Roman"/>
+          <w:color w:val="569CD6"/>
+          <w:sz w:val="21"/>
+          <w:szCs w:val="21"/>
+          <w:lang w:eastAsia="en-CA"/>
+        </w:rPr>
+        <w:t>self</w:t>
+      </w:r>
+      <w:r>
+        <w:rPr>
+          <w:rFonts w:ascii="Consolas" w:eastAsia="Times New Roman" w:hAnsi="Consolas" w:cs="Times New Roman"/>
+          <w:color w:val="D4D4D4"/>
+          <w:sz w:val="21"/>
+          <w:szCs w:val="21"/>
+          <w:lang w:eastAsia="en-CA"/>
+        </w:rPr>
+        <w:t>.__</w:t>
+      </w:r>
+      <w:proofErr w:type="spellStart"/>
+      <w:r>
+        <w:rPr>
+          <w:rFonts w:ascii="Consolas" w:eastAsia="Times New Roman" w:hAnsi="Consolas" w:cs="Times New Roman"/>
+          <w:color w:val="D4D4D4"/>
+          <w:sz w:val="21"/>
+          <w:szCs w:val="21"/>
+          <w:lang w:eastAsia="en-CA"/>
+        </w:rPr>
+        <w:t>seengh</w:t>
+      </w:r>
+      <w:proofErr w:type="spellEnd"/>
+      <w:r>
+        <w:rPr>
+          <w:rFonts w:ascii="Consolas" w:eastAsia="Times New Roman" w:hAnsi="Consolas" w:cs="Times New Roman"/>
+          <w:color w:val="D4D4D4"/>
+          <w:sz w:val="21"/>
+          <w:szCs w:val="21"/>
+          <w:lang w:eastAsia="en-CA"/>
+        </w:rPr>
+        <w:t> = </w:t>
+      </w:r>
+      <w:r>
+        <w:rPr>
+          <w:rFonts w:ascii="Consolas" w:eastAsia="Times New Roman" w:hAnsi="Consolas" w:cs="Times New Roman"/>
+          <w:color w:val="B5CEA8"/>
+          <w:sz w:val="21"/>
+          <w:szCs w:val="21"/>
+          <w:lang w:eastAsia="en-CA"/>
+        </w:rPr>
+        <w:t>2</w:t>
+      </w:r>
+    </w:p>
+    <w:p/>
+    <w:p>
+      <w:r>
+        <w:t xml:space="preserve">Let us instantiate an object of the </w:t>
+      </w:r>
+      <w:proofErr w:type="spellStart"/>
+      <w:r>
+        <w:t>Bhains</w:t>
+      </w:r>
+      <w:proofErr w:type="spellEnd"/>
+      <w:r>
+        <w:t xml:space="preserve"> class</w:t>
+      </w:r>
+      <w:r>
+        <w:t xml:space="preserve">, and </w:t>
+      </w:r>
+      <w:r>
+        <w:t xml:space="preserve">then call the </w:t>
+      </w:r>
+      <w:proofErr w:type="spellStart"/>
+      <w:r>
+        <w:t>dir</w:t>
+      </w:r>
+      <w:proofErr w:type="spellEnd"/>
+      <w:r>
+        <w:t xml:space="preserve"> function in python to get more information about the attributes and methods available for this particular object. </w:t>
+      </w:r>
+    </w:p>
+    <w:p>
+      <w:pPr>
+        <w:shd w:val="clear" w:color="auto" w:fill="1E1E1E"/>
+        <w:spacing w:after="0" w:line="285" w:lineRule="atLeast"/>
+        <w:rPr>
+          <w:rFonts w:ascii="Consolas" w:eastAsia="Times New Roman" w:hAnsi="Consolas" w:cs="Times New Roman"/>
+          <w:color w:val="D4D4D4"/>
+          <w:sz w:val="21"/>
+          <w:szCs w:val="21"/>
+          <w:lang w:eastAsia="en-CA"/>
+        </w:rPr>
+      </w:pPr>
+      <w:r>
+        <w:rPr>
+          <w:rFonts w:ascii="Consolas" w:eastAsia="Times New Roman" w:hAnsi="Consolas" w:cs="Times New Roman"/>
+          <w:color w:val="D4D4D4"/>
+          <w:sz w:val="21"/>
+          <w:szCs w:val="21"/>
+          <w:lang w:eastAsia="en-CA"/>
+        </w:rPr>
+        <w:t>&gt;&gt;&gt; </w:t>
+      </w:r>
+      <w:proofErr w:type="spellStart"/>
+      <w:r>
+        <w:rPr>
+          <w:rFonts w:ascii="Consolas" w:eastAsia="Times New Roman" w:hAnsi="Consolas" w:cs="Times New Roman"/>
+          <w:color w:val="D4D4D4"/>
+          <w:sz w:val="21"/>
+          <w:szCs w:val="21"/>
+          <w:lang w:eastAsia="en-CA"/>
+        </w:rPr>
+        <w:t>MyBhains</w:t>
+      </w:r>
+      <w:proofErr w:type="spellEnd"/>
+      <w:r>
+        <w:rPr>
+          <w:rFonts w:ascii="Consolas" w:eastAsia="Times New Roman" w:hAnsi="Consolas" w:cs="Times New Roman"/>
+          <w:color w:val="D4D4D4"/>
+          <w:sz w:val="21"/>
+          <w:szCs w:val="21"/>
+          <w:lang w:eastAsia="en-CA"/>
+        </w:rPr>
+        <w:t> = </w:t>
+      </w:r>
+      <w:proofErr w:type="spellStart"/>
+      <w:r>
+        <w:rPr>
+          <w:rFonts w:ascii="Consolas" w:eastAsia="Times New Roman" w:hAnsi="Consolas" w:cs="Times New Roman"/>
+          <w:color w:val="D4D4D4"/>
+          <w:sz w:val="21"/>
+          <w:szCs w:val="21"/>
+          <w:lang w:eastAsia="en-CA"/>
+        </w:rPr>
+        <w:t>Bhains</w:t>
+      </w:r>
+      <w:proofErr w:type="spellEnd"/>
+      <w:r>
+        <w:rPr>
+          <w:rFonts w:ascii="Consolas" w:eastAsia="Times New Roman" w:hAnsi="Consolas" w:cs="Times New Roman"/>
+          <w:color w:val="D4D4D4"/>
+          <w:sz w:val="21"/>
+          <w:szCs w:val="21"/>
+          <w:lang w:eastAsia="en-CA"/>
+        </w:rPr>
+        <w:t>()</w:t>
+      </w:r>
+    </w:p>
+    <w:p>
+      <w:pPr>
+        <w:shd w:val="clear" w:color="auto" w:fill="1E1E1E"/>
+        <w:spacing w:after="0" w:line="285" w:lineRule="atLeast"/>
+        <w:rPr>
+          <w:rFonts w:ascii="Consolas" w:eastAsia="Times New Roman" w:hAnsi="Consolas" w:cs="Times New Roman"/>
+          <w:color w:val="D4D4D4"/>
+          <w:sz w:val="21"/>
+          <w:szCs w:val="21"/>
+          <w:lang w:eastAsia="en-CA"/>
+        </w:rPr>
+      </w:pPr>
+      <w:r>
+        <w:rPr>
+          <w:rFonts w:ascii="Consolas" w:eastAsia="Times New Roman" w:hAnsi="Consolas" w:cs="Times New Roman"/>
+          <w:color w:val="D4D4D4"/>
+          <w:sz w:val="21"/>
+          <w:szCs w:val="21"/>
+          <w:lang w:eastAsia="en-CA"/>
+        </w:rPr>
+        <w:t>&gt;&gt;&gt; </w:t>
+      </w:r>
+      <w:proofErr w:type="spellStart"/>
+      <w:r>
+        <w:rPr>
+          <w:rFonts w:ascii="Consolas" w:eastAsia="Times New Roman" w:hAnsi="Consolas" w:cs="Times New Roman"/>
+          <w:color w:val="DCDCAA"/>
+          <w:sz w:val="21"/>
+          <w:szCs w:val="21"/>
+          <w:lang w:eastAsia="en-CA"/>
+        </w:rPr>
+        <w:t>dir</w:t>
+      </w:r>
+      <w:proofErr w:type="spellEnd"/>
+      <w:r>
+        <w:rPr>
+          <w:rFonts w:ascii="Consolas" w:eastAsia="Times New Roman" w:hAnsi="Consolas" w:cs="Times New Roman"/>
+          <w:color w:val="D4D4D4"/>
+          <w:sz w:val="21"/>
+          <w:szCs w:val="21"/>
+          <w:lang w:eastAsia="en-CA"/>
+        </w:rPr>
+        <w:t>(</w:t>
+      </w:r>
+      <w:proofErr w:type="spellStart"/>
+      <w:r>
+        <w:rPr>
+          <w:rFonts w:ascii="Consolas" w:eastAsia="Times New Roman" w:hAnsi="Consolas" w:cs="Times New Roman"/>
+          <w:color w:val="D4D4D4"/>
+          <w:sz w:val="21"/>
+          <w:szCs w:val="21"/>
+          <w:lang w:eastAsia="en-CA"/>
+        </w:rPr>
+        <w:t>MyBhains</w:t>
+      </w:r>
+      <w:proofErr w:type="spellEnd"/>
+      <w:r>
+        <w:rPr>
+          <w:rFonts w:ascii="Consolas" w:eastAsia="Times New Roman" w:hAnsi="Consolas" w:cs="Times New Roman"/>
+          <w:color w:val="D4D4D4"/>
+          <w:sz w:val="21"/>
+          <w:szCs w:val="21"/>
+          <w:lang w:eastAsia="en-CA"/>
+        </w:rPr>
+        <w:t>)</w:t>
+      </w:r>
+      <w:r>
+        <w:rPr>
+          <w:rFonts w:ascii="Consolas" w:eastAsia="Times New Roman" w:hAnsi="Consolas" w:cs="Times New Roman"/>
+          <w:color w:val="D4D4D4"/>
+          <w:sz w:val="21"/>
+          <w:szCs w:val="21"/>
+          <w:lang w:eastAsia="en-CA"/>
+        </w:rPr>
+        <w:t xml:space="preserve"> </w:t>
+      </w:r>
+      <w:r>
+        <w:rPr>
+          <w:rFonts w:ascii="Consolas" w:eastAsia="Times New Roman" w:hAnsi="Consolas" w:cs="Times New Roman"/>
+          <w:color w:val="D4D4D4"/>
+          <w:sz w:val="21"/>
+          <w:szCs w:val="21"/>
+          <w:lang w:eastAsia="en-CA"/>
+        </w:rPr>
+        <w:t>[</w:t>
+      </w:r>
+      <w:r>
+        <w:rPr>
+          <w:rFonts w:ascii="Consolas" w:eastAsia="Times New Roman" w:hAnsi="Consolas" w:cs="Times New Roman"/>
+          <w:color w:val="CE9178"/>
+          <w:sz w:val="21"/>
+          <w:szCs w:val="21"/>
+          <w:lang w:eastAsia="en-CA"/>
+        </w:rPr>
+        <w:t>'_Bhains__seengh'</w:t>
+      </w:r>
+      <w:r>
+        <w:rPr>
+          <w:rFonts w:ascii="Consolas" w:eastAsia="Times New Roman" w:hAnsi="Consolas" w:cs="Times New Roman"/>
+          <w:color w:val="D4D4D4"/>
+          <w:sz w:val="21"/>
+          <w:szCs w:val="21"/>
+          <w:lang w:eastAsia="en-CA"/>
+        </w:rPr>
+        <w:t>, </w:t>
+      </w:r>
+      <w:r>
+        <w:rPr>
+          <w:rFonts w:ascii="Consolas" w:eastAsia="Times New Roman" w:hAnsi="Consolas" w:cs="Times New Roman"/>
+          <w:color w:val="CE9178"/>
+          <w:sz w:val="21"/>
+          <w:szCs w:val="21"/>
+          <w:lang w:eastAsia="en-CA"/>
+        </w:rPr>
+        <w:t>'__class__'</w:t>
+      </w:r>
+      <w:r>
+        <w:rPr>
+          <w:rFonts w:ascii="Consolas" w:eastAsia="Times New Roman" w:hAnsi="Consolas" w:cs="Times New Roman"/>
+          <w:color w:val="D4D4D4"/>
+          <w:sz w:val="21"/>
+          <w:szCs w:val="21"/>
+          <w:lang w:eastAsia="en-CA"/>
+        </w:rPr>
+        <w:t>, </w:t>
+      </w:r>
+      <w:r>
+        <w:rPr>
+          <w:rFonts w:ascii="Consolas" w:eastAsia="Times New Roman" w:hAnsi="Consolas" w:cs="Times New Roman"/>
+          <w:color w:val="CE9178"/>
+          <w:sz w:val="21"/>
+          <w:szCs w:val="21"/>
+          <w:lang w:eastAsia="en-CA"/>
+        </w:rPr>
+        <w:t>'__delattr__'</w:t>
+      </w:r>
+      <w:r>
+        <w:rPr>
+          <w:rFonts w:ascii="Consolas" w:eastAsia="Times New Roman" w:hAnsi="Consolas" w:cs="Times New Roman"/>
+          <w:color w:val="D4D4D4"/>
+          <w:sz w:val="21"/>
+          <w:szCs w:val="21"/>
+          <w:lang w:eastAsia="en-CA"/>
+        </w:rPr>
+        <w:t>, </w:t>
+      </w:r>
+      <w:r>
+        <w:rPr>
+          <w:rFonts w:ascii="Consolas" w:eastAsia="Times New Roman" w:hAnsi="Consolas" w:cs="Times New Roman"/>
+          <w:color w:val="CE9178"/>
+          <w:sz w:val="21"/>
+          <w:szCs w:val="21"/>
+          <w:lang w:eastAsia="en-CA"/>
+        </w:rPr>
+        <w:t>'__dict__'</w:t>
+      </w:r>
+      <w:r>
+        <w:rPr>
+          <w:rFonts w:ascii="Consolas" w:eastAsia="Times New Roman" w:hAnsi="Consolas" w:cs="Times New Roman"/>
+          <w:color w:val="D4D4D4"/>
+          <w:sz w:val="21"/>
+          <w:szCs w:val="21"/>
+          <w:lang w:eastAsia="en-CA"/>
+        </w:rPr>
+        <w:t>, </w:t>
+      </w:r>
+      <w:r>
+        <w:rPr>
+          <w:rFonts w:ascii="Consolas" w:eastAsia="Times New Roman" w:hAnsi="Consolas" w:cs="Times New Roman"/>
+          <w:color w:val="CE9178"/>
+          <w:sz w:val="21"/>
+          <w:szCs w:val="21"/>
+          <w:lang w:eastAsia="en-CA"/>
+        </w:rPr>
+        <w:t>'__dir__'</w:t>
+      </w:r>
+      <w:r>
+        <w:rPr>
+          <w:rFonts w:ascii="Consolas" w:eastAsia="Times New Roman" w:hAnsi="Consolas" w:cs="Times New Roman"/>
+          <w:color w:val="D4D4D4"/>
+          <w:sz w:val="21"/>
+          <w:szCs w:val="21"/>
+          <w:lang w:eastAsia="en-CA"/>
+        </w:rPr>
+        <w:t>, </w:t>
+      </w:r>
+      <w:r>
+        <w:rPr>
+          <w:rFonts w:ascii="Consolas" w:eastAsia="Times New Roman" w:hAnsi="Consolas" w:cs="Times New Roman"/>
+          <w:color w:val="CE9178"/>
+          <w:sz w:val="21"/>
+          <w:szCs w:val="21"/>
+          <w:lang w:eastAsia="en-CA"/>
+        </w:rPr>
+        <w:t>'__doc__'</w:t>
+      </w:r>
+      <w:r>
+        <w:rPr>
+          <w:rFonts w:ascii="Consolas" w:eastAsia="Times New Roman" w:hAnsi="Consolas" w:cs="Times New Roman"/>
+          <w:color w:val="D4D4D4"/>
+          <w:sz w:val="21"/>
+          <w:szCs w:val="21"/>
+          <w:lang w:eastAsia="en-CA"/>
+        </w:rPr>
+        <w:t>, </w:t>
+      </w:r>
+      <w:r>
+        <w:rPr>
+          <w:rFonts w:ascii="Consolas" w:eastAsia="Times New Roman" w:hAnsi="Consolas" w:cs="Times New Roman"/>
+          <w:color w:val="CE9178"/>
+          <w:sz w:val="21"/>
+          <w:szCs w:val="21"/>
+          <w:lang w:eastAsia="en-CA"/>
+        </w:rPr>
+        <w:t>'__eq__'</w:t>
+      </w:r>
+      <w:r>
+        <w:rPr>
+          <w:rFonts w:ascii="Consolas" w:eastAsia="Times New Roman" w:hAnsi="Consolas" w:cs="Times New Roman"/>
+          <w:color w:val="D4D4D4"/>
+          <w:sz w:val="21"/>
+          <w:szCs w:val="21"/>
+          <w:lang w:eastAsia="en-CA"/>
+        </w:rPr>
+        <w:t>, </w:t>
+      </w:r>
+      <w:r>
+        <w:rPr>
+          <w:rFonts w:ascii="Consolas" w:eastAsia="Times New Roman" w:hAnsi="Consolas" w:cs="Times New Roman"/>
+          <w:color w:val="CE9178"/>
+          <w:sz w:val="21"/>
+          <w:szCs w:val="21"/>
+          <w:lang w:eastAsia="en-CA"/>
+        </w:rPr>
+        <w:t>'__format__'</w:t>
+      </w:r>
+      <w:r>
+        <w:rPr>
+          <w:rFonts w:ascii="Consolas" w:eastAsia="Times New Roman" w:hAnsi="Consolas" w:cs="Times New Roman"/>
+          <w:color w:val="D4D4D4"/>
+          <w:sz w:val="21"/>
+          <w:szCs w:val="21"/>
+          <w:lang w:eastAsia="en-CA"/>
+        </w:rPr>
+        <w:t>, </w:t>
+      </w:r>
+      <w:r>
+        <w:rPr>
+          <w:rFonts w:ascii="Consolas" w:eastAsia="Times New Roman" w:hAnsi="Consolas" w:cs="Times New Roman"/>
+          <w:color w:val="CE9178"/>
+          <w:sz w:val="21"/>
+          <w:szCs w:val="21"/>
+          <w:lang w:eastAsia="en-CA"/>
+        </w:rPr>
+        <w:t>'__ge__'</w:t>
+      </w:r>
+      <w:r>
+        <w:rPr>
+          <w:rFonts w:ascii="Consolas" w:eastAsia="Times New Roman" w:hAnsi="Consolas" w:cs="Times New Roman"/>
+          <w:color w:val="D4D4D4"/>
+          <w:sz w:val="21"/>
+          <w:szCs w:val="21"/>
+          <w:lang w:eastAsia="en-CA"/>
+        </w:rPr>
+        <w:t>, </w:t>
+      </w:r>
+      <w:r>
+        <w:rPr>
+          <w:rFonts w:ascii="Consolas" w:eastAsia="Times New Roman" w:hAnsi="Consolas" w:cs="Times New Roman"/>
+          <w:color w:val="CE9178"/>
+          <w:sz w:val="21"/>
+          <w:szCs w:val="21"/>
+          <w:lang w:eastAsia="en-CA"/>
+        </w:rPr>
+        <w:t>'__getattribute__'</w:t>
+      </w:r>
+      <w:r>
+        <w:rPr>
+          <w:rFonts w:ascii="Consolas" w:eastAsia="Times New Roman" w:hAnsi="Consolas" w:cs="Times New Roman"/>
+          <w:color w:val="D4D4D4"/>
+          <w:sz w:val="21"/>
+          <w:szCs w:val="21"/>
+          <w:lang w:eastAsia="en-CA"/>
+        </w:rPr>
+        <w:t>, </w:t>
+      </w:r>
+      <w:r>
+        <w:rPr>
+          <w:rFonts w:ascii="Consolas" w:eastAsia="Times New Roman" w:hAnsi="Consolas" w:cs="Times New Roman"/>
+          <w:color w:val="CE9178"/>
+          <w:sz w:val="21"/>
+          <w:szCs w:val="21"/>
+          <w:lang w:eastAsia="en-CA"/>
+        </w:rPr>
+        <w:t>'__gt__'</w:t>
+      </w:r>
+      <w:r>
+        <w:rPr>
+          <w:rFonts w:ascii="Consolas" w:eastAsia="Times New Roman" w:hAnsi="Consolas" w:cs="Times New Roman"/>
+          <w:color w:val="D4D4D4"/>
+          <w:sz w:val="21"/>
+          <w:szCs w:val="21"/>
+          <w:lang w:eastAsia="en-CA"/>
+        </w:rPr>
+        <w:t>, </w:t>
+      </w:r>
+      <w:r>
+        <w:rPr>
+          <w:rFonts w:ascii="Consolas" w:eastAsia="Times New Roman" w:hAnsi="Consolas" w:cs="Times New Roman"/>
+          <w:color w:val="CE9178"/>
+          <w:sz w:val="21"/>
+          <w:szCs w:val="21"/>
+          <w:lang w:eastAsia="en-CA"/>
+        </w:rPr>
+        <w:t>'__hash__'</w:t>
+      </w:r>
+      <w:r>
+        <w:rPr>
+          <w:rFonts w:ascii="Consolas" w:eastAsia="Times New Roman" w:hAnsi="Consolas" w:cs="Times New Roman"/>
+          <w:color w:val="D4D4D4"/>
+          <w:sz w:val="21"/>
+          <w:szCs w:val="21"/>
+          <w:lang w:eastAsia="en-CA"/>
+        </w:rPr>
+        <w:t>, </w:t>
+      </w:r>
+      <w:r>
+        <w:rPr>
+          <w:rFonts w:ascii="Consolas" w:eastAsia="Times New Roman" w:hAnsi="Consolas" w:cs="Times New Roman"/>
+          <w:color w:val="CE9178"/>
+          <w:sz w:val="21"/>
+          <w:szCs w:val="21"/>
+          <w:lang w:eastAsia="en-CA"/>
+        </w:rPr>
+        <w:t>'__init__'</w:t>
+      </w:r>
+      <w:r>
+        <w:rPr>
+          <w:rFonts w:ascii="Consolas" w:eastAsia="Times New Roman" w:hAnsi="Consolas" w:cs="Times New Roman"/>
+          <w:color w:val="D4D4D4"/>
+          <w:sz w:val="21"/>
+          <w:szCs w:val="21"/>
+          <w:lang w:eastAsia="en-CA"/>
+        </w:rPr>
+        <w:t>, </w:t>
+      </w:r>
+      <w:r>
+        <w:rPr>
+          <w:rFonts w:ascii="Consolas" w:eastAsia="Times New Roman" w:hAnsi="Consolas" w:cs="Times New Roman"/>
+          <w:color w:val="CE9178"/>
+          <w:sz w:val="21"/>
+          <w:szCs w:val="21"/>
+          <w:lang w:eastAsia="en-CA"/>
+        </w:rPr>
+        <w:t>'__init_subclass__'</w:t>
+      </w:r>
+      <w:r>
+        <w:rPr>
+          <w:rFonts w:ascii="Consolas" w:eastAsia="Times New Roman" w:hAnsi="Consolas" w:cs="Times New Roman"/>
+          <w:color w:val="D4D4D4"/>
+          <w:sz w:val="21"/>
+          <w:szCs w:val="21"/>
+          <w:lang w:eastAsia="en-CA"/>
+        </w:rPr>
+        <w:t>, </w:t>
+      </w:r>
+      <w:r>
+        <w:rPr>
+          <w:rFonts w:ascii="Consolas" w:eastAsia="Times New Roman" w:hAnsi="Consolas" w:cs="Times New Roman"/>
+          <w:color w:val="CE9178"/>
+          <w:sz w:val="21"/>
+          <w:szCs w:val="21"/>
+          <w:lang w:eastAsia="en-CA"/>
+        </w:rPr>
+        <w:t>'__le__'</w:t>
+      </w:r>
+      <w:r>
+        <w:rPr>
+          <w:rFonts w:ascii="Consolas" w:eastAsia="Times New Roman" w:hAnsi="Consolas" w:cs="Times New Roman"/>
+          <w:color w:val="D4D4D4"/>
+          <w:sz w:val="21"/>
+          <w:szCs w:val="21"/>
+          <w:lang w:eastAsia="en-CA"/>
+        </w:rPr>
+        <w:t>, </w:t>
+      </w:r>
+      <w:r>
+        <w:rPr>
+          <w:rFonts w:ascii="Consolas" w:eastAsia="Times New Roman" w:hAnsi="Consolas" w:cs="Times New Roman"/>
+          <w:color w:val="CE9178"/>
+          <w:sz w:val="21"/>
+          <w:szCs w:val="21"/>
+          <w:lang w:eastAsia="en-CA"/>
+        </w:rPr>
+        <w:t>'__lt__'</w:t>
+      </w:r>
+      <w:r>
+        <w:rPr>
+          <w:rFonts w:ascii="Consolas" w:eastAsia="Times New Roman" w:hAnsi="Consolas" w:cs="Times New Roman"/>
+          <w:color w:val="D4D4D4"/>
+          <w:sz w:val="21"/>
+          <w:szCs w:val="21"/>
+          <w:lang w:eastAsia="en-CA"/>
+        </w:rPr>
+        <w:t>, </w:t>
+      </w:r>
+      <w:r>
+        <w:rPr>
+          <w:rFonts w:ascii="Consolas" w:eastAsia="Times New Roman" w:hAnsi="Consolas" w:cs="Times New Roman"/>
+          <w:color w:val="CE9178"/>
+          <w:sz w:val="21"/>
+          <w:szCs w:val="21"/>
+          <w:lang w:eastAsia="en-CA"/>
+        </w:rPr>
+        <w:t>'__module__'</w:t>
+      </w:r>
+      <w:r>
+        <w:rPr>
+          <w:rFonts w:ascii="Consolas" w:eastAsia="Times New Roman" w:hAnsi="Consolas" w:cs="Times New Roman"/>
+          <w:color w:val="D4D4D4"/>
+          <w:sz w:val="21"/>
+          <w:szCs w:val="21"/>
+          <w:lang w:eastAsia="en-CA"/>
+        </w:rPr>
+        <w:t>, </w:t>
+      </w:r>
+      <w:r>
+        <w:rPr>
+          <w:rFonts w:ascii="Consolas" w:eastAsia="Times New Roman" w:hAnsi="Consolas" w:cs="Times New Roman"/>
+          <w:color w:val="CE9178"/>
+          <w:sz w:val="21"/>
+          <w:szCs w:val="21"/>
+          <w:lang w:eastAsia="en-CA"/>
+        </w:rPr>
+        <w:t>'__ne__'</w:t>
+      </w:r>
+      <w:r>
+        <w:rPr>
+          <w:rFonts w:ascii="Consolas" w:eastAsia="Times New Roman" w:hAnsi="Consolas" w:cs="Times New Roman"/>
+          <w:color w:val="D4D4D4"/>
+          <w:sz w:val="21"/>
+          <w:szCs w:val="21"/>
+          <w:lang w:eastAsia="en-CA"/>
+        </w:rPr>
+        <w:t>, </w:t>
+      </w:r>
+      <w:r>
+        <w:rPr>
+          <w:rFonts w:ascii="Consolas" w:eastAsia="Times New Roman" w:hAnsi="Consolas" w:cs="Times New Roman"/>
+          <w:color w:val="CE9178"/>
+          <w:sz w:val="21"/>
+          <w:szCs w:val="21"/>
+          <w:lang w:eastAsia="en-CA"/>
+        </w:rPr>
+        <w:t>'__new__'</w:t>
+      </w:r>
+      <w:r>
+        <w:rPr>
+          <w:rFonts w:ascii="Consolas" w:eastAsia="Times New Roman" w:hAnsi="Consolas" w:cs="Times New Roman"/>
+          <w:color w:val="D4D4D4"/>
+          <w:sz w:val="21"/>
+          <w:szCs w:val="21"/>
+          <w:lang w:eastAsia="en-CA"/>
+        </w:rPr>
+        <w:t>, </w:t>
+      </w:r>
+      <w:r>
+        <w:rPr>
+          <w:rFonts w:ascii="Consolas" w:eastAsia="Times New Roman" w:hAnsi="Consolas" w:cs="Times New Roman"/>
+          <w:color w:val="CE9178"/>
+          <w:sz w:val="21"/>
+          <w:szCs w:val="21"/>
+          <w:lang w:eastAsia="en-CA"/>
+        </w:rPr>
+        <w:t>'__reduce__'</w:t>
+      </w:r>
+      <w:r>
+        <w:rPr>
+          <w:rFonts w:ascii="Consolas" w:eastAsia="Times New Roman" w:hAnsi="Consolas" w:cs="Times New Roman"/>
+          <w:color w:val="D4D4D4"/>
+          <w:sz w:val="21"/>
+          <w:szCs w:val="21"/>
+          <w:lang w:eastAsia="en-CA"/>
+        </w:rPr>
+        <w:t>, </w:t>
+      </w:r>
+      <w:r>
+        <w:rPr>
+          <w:rFonts w:ascii="Consolas" w:eastAsia="Times New Roman" w:hAnsi="Consolas" w:cs="Times New Roman"/>
+          <w:color w:val="CE9178"/>
+          <w:sz w:val="21"/>
+          <w:szCs w:val="21"/>
+          <w:lang w:eastAsia="en-CA"/>
+        </w:rPr>
+        <w:t>'__</w:t>
+      </w:r>
+      <w:proofErr w:type="spellStart"/>
+      <w:r>
+        <w:rPr>
+          <w:rFonts w:ascii="Consolas" w:eastAsia="Times New Roman" w:hAnsi="Consolas" w:cs="Times New Roman"/>
+          <w:color w:val="CE9178"/>
+          <w:sz w:val="21"/>
+          <w:szCs w:val="21"/>
+          <w:lang w:eastAsia="en-CA"/>
+        </w:rPr>
+        <w:t>reduce_ex</w:t>
+      </w:r>
+      <w:proofErr w:type="spellEnd"/>
+      <w:r>
+        <w:rPr>
+          <w:rFonts w:ascii="Consolas" w:eastAsia="Times New Roman" w:hAnsi="Consolas" w:cs="Times New Roman"/>
+          <w:color w:val="CE9178"/>
+          <w:sz w:val="21"/>
+          <w:szCs w:val="21"/>
+          <w:lang w:eastAsia="en-CA"/>
+        </w:rPr>
+        <w:t>__'</w:t>
+      </w:r>
+      <w:r>
+        <w:rPr>
+          <w:rFonts w:ascii="Consolas" w:eastAsia="Times New Roman" w:hAnsi="Consolas" w:cs="Times New Roman"/>
+          <w:color w:val="D4D4D4"/>
+          <w:sz w:val="21"/>
+          <w:szCs w:val="21"/>
+          <w:lang w:eastAsia="en-CA"/>
+        </w:rPr>
+        <w:t>, </w:t>
+      </w:r>
+      <w:r>
+        <w:rPr>
+          <w:rFonts w:ascii="Consolas" w:eastAsia="Times New Roman" w:hAnsi="Consolas" w:cs="Times New Roman"/>
+          <w:color w:val="CE9178"/>
+          <w:sz w:val="21"/>
+          <w:szCs w:val="21"/>
+          <w:lang w:eastAsia="en-CA"/>
+        </w:rPr>
+        <w:t>'__</w:t>
+      </w:r>
+      <w:proofErr w:type="spellStart"/>
+      <w:r>
+        <w:rPr>
+          <w:rFonts w:ascii="Consolas" w:eastAsia="Times New Roman" w:hAnsi="Consolas" w:cs="Times New Roman"/>
+          <w:color w:val="CE9178"/>
+          <w:sz w:val="21"/>
+          <w:szCs w:val="21"/>
+          <w:lang w:eastAsia="en-CA"/>
+        </w:rPr>
+        <w:t>repr</w:t>
+      </w:r>
+      <w:proofErr w:type="spellEnd"/>
+      <w:r>
+        <w:rPr>
+          <w:rFonts w:ascii="Consolas" w:eastAsia="Times New Roman" w:hAnsi="Consolas" w:cs="Times New Roman"/>
+          <w:color w:val="CE9178"/>
+          <w:sz w:val="21"/>
+          <w:szCs w:val="21"/>
+          <w:lang w:eastAsia="en-CA"/>
+        </w:rPr>
+        <w:t>__'</w:t>
+      </w:r>
+      <w:r>
+        <w:rPr>
+          <w:rFonts w:ascii="Consolas" w:eastAsia="Times New Roman" w:hAnsi="Consolas" w:cs="Times New Roman"/>
+          <w:color w:val="D4D4D4"/>
+          <w:sz w:val="21"/>
+          <w:szCs w:val="21"/>
+          <w:lang w:eastAsia="en-CA"/>
+        </w:rPr>
+        <w:t>, </w:t>
+      </w:r>
+      <w:r>
+        <w:rPr>
+          <w:rFonts w:ascii="Consolas" w:eastAsia="Times New Roman" w:hAnsi="Consolas" w:cs="Times New Roman"/>
+          <w:color w:val="CE9178"/>
+          <w:sz w:val="21"/>
+          <w:szCs w:val="21"/>
+          <w:lang w:eastAsia="en-CA"/>
+        </w:rPr>
+        <w:t>'__</w:t>
+      </w:r>
+      <w:proofErr w:type="spellStart"/>
+      <w:r>
+        <w:rPr>
+          <w:rFonts w:ascii="Consolas" w:eastAsia="Times New Roman" w:hAnsi="Consolas" w:cs="Times New Roman"/>
+          <w:color w:val="CE9178"/>
+          <w:sz w:val="21"/>
+          <w:szCs w:val="21"/>
+          <w:lang w:eastAsia="en-CA"/>
+        </w:rPr>
+        <w:t>setattr</w:t>
+      </w:r>
+      <w:proofErr w:type="spellEnd"/>
+      <w:r>
+        <w:rPr>
+          <w:rFonts w:ascii="Consolas" w:eastAsia="Times New Roman" w:hAnsi="Consolas" w:cs="Times New Roman"/>
+          <w:color w:val="CE9178"/>
+          <w:sz w:val="21"/>
+          <w:szCs w:val="21"/>
+          <w:lang w:eastAsia="en-CA"/>
+        </w:rPr>
+        <w:t>__'</w:t>
+      </w:r>
+      <w:r>
+        <w:rPr>
+          <w:rFonts w:ascii="Consolas" w:eastAsia="Times New Roman" w:hAnsi="Consolas" w:cs="Times New Roman"/>
+          <w:color w:val="D4D4D4"/>
+          <w:sz w:val="21"/>
+          <w:szCs w:val="21"/>
+          <w:lang w:eastAsia="en-CA"/>
+        </w:rPr>
+        <w:t>, </w:t>
+      </w:r>
+      <w:r>
+        <w:rPr>
+          <w:rFonts w:ascii="Consolas" w:eastAsia="Times New Roman" w:hAnsi="Consolas" w:cs="Times New Roman"/>
+          <w:color w:val="CE9178"/>
+          <w:sz w:val="21"/>
+          <w:szCs w:val="21"/>
+          <w:lang w:eastAsia="en-CA"/>
+        </w:rPr>
+        <w:t>'__</w:t>
+      </w:r>
+      <w:proofErr w:type="spellStart"/>
+      <w:r>
+        <w:rPr>
+          <w:rFonts w:ascii="Consolas" w:eastAsia="Times New Roman" w:hAnsi="Consolas" w:cs="Times New Roman"/>
+          <w:color w:val="CE9178"/>
+          <w:sz w:val="21"/>
+          <w:szCs w:val="21"/>
+          <w:lang w:eastAsia="en-CA"/>
+        </w:rPr>
+        <w:t>sizeof</w:t>
+      </w:r>
+      <w:proofErr w:type="spellEnd"/>
+      <w:r>
+        <w:rPr>
+          <w:rFonts w:ascii="Consolas" w:eastAsia="Times New Roman" w:hAnsi="Consolas" w:cs="Times New Roman"/>
+          <w:color w:val="CE9178"/>
+          <w:sz w:val="21"/>
+          <w:szCs w:val="21"/>
+          <w:lang w:eastAsia="en-CA"/>
+        </w:rPr>
+        <w:t>__'</w:t>
+      </w:r>
+      <w:r>
+        <w:rPr>
+          <w:rFonts w:ascii="Consolas" w:eastAsia="Times New Roman" w:hAnsi="Consolas" w:cs="Times New Roman"/>
+          <w:color w:val="D4D4D4"/>
+          <w:sz w:val="21"/>
+          <w:szCs w:val="21"/>
+          <w:lang w:eastAsia="en-CA"/>
+        </w:rPr>
+        <w:t>,</w:t>
+      </w:r>
+      <w:r>
+        <w:rPr>
+          <w:rFonts w:ascii="Consolas" w:eastAsia="Times New Roman" w:hAnsi="Consolas" w:cs="Times New Roman"/>
+          <w:color w:val="D4D4D4"/>
+          <w:sz w:val="21"/>
+          <w:szCs w:val="21"/>
+          <w:lang w:eastAsia="en-CA"/>
+        </w:rPr>
+        <w:t xml:space="preserve"> </w:t>
+      </w:r>
+      <w:r>
+        <w:rPr>
+          <w:rFonts w:ascii="Consolas" w:eastAsia="Times New Roman" w:hAnsi="Consolas" w:cs="Times New Roman"/>
+          <w:color w:val="CE9178"/>
+          <w:sz w:val="21"/>
+          <w:szCs w:val="21"/>
+          <w:lang w:eastAsia="en-CA"/>
+        </w:rPr>
+        <w:t>'__str__'</w:t>
+      </w:r>
+      <w:r>
+        <w:rPr>
+          <w:rFonts w:ascii="Consolas" w:eastAsia="Times New Roman" w:hAnsi="Consolas" w:cs="Times New Roman"/>
+          <w:color w:val="D4D4D4"/>
+          <w:sz w:val="21"/>
+          <w:szCs w:val="21"/>
+          <w:lang w:eastAsia="en-CA"/>
+        </w:rPr>
+        <w:t>, </w:t>
+      </w:r>
+      <w:r>
+        <w:rPr>
+          <w:rFonts w:ascii="Consolas" w:eastAsia="Times New Roman" w:hAnsi="Consolas" w:cs="Times New Roman"/>
+          <w:color w:val="CE9178"/>
+          <w:sz w:val="21"/>
+          <w:szCs w:val="21"/>
+          <w:lang w:eastAsia="en-CA"/>
+        </w:rPr>
+        <w:t>'__</w:t>
+      </w:r>
+      <w:proofErr w:type="spellStart"/>
+      <w:r>
+        <w:rPr>
+          <w:rFonts w:ascii="Consolas" w:eastAsia="Times New Roman" w:hAnsi="Consolas" w:cs="Times New Roman"/>
+          <w:color w:val="CE9178"/>
+          <w:sz w:val="21"/>
+          <w:szCs w:val="21"/>
+          <w:lang w:eastAsia="en-CA"/>
+        </w:rPr>
+        <w:t>subclasshook</w:t>
+      </w:r>
+      <w:proofErr w:type="spellEnd"/>
+      <w:r>
+        <w:rPr>
+          <w:rFonts w:ascii="Consolas" w:eastAsia="Times New Roman" w:hAnsi="Consolas" w:cs="Times New Roman"/>
+          <w:color w:val="CE9178"/>
+          <w:sz w:val="21"/>
+          <w:szCs w:val="21"/>
+          <w:lang w:eastAsia="en-CA"/>
+        </w:rPr>
+        <w:t>__'</w:t>
+      </w:r>
+      <w:r>
+        <w:rPr>
+          <w:rFonts w:ascii="Consolas" w:eastAsia="Times New Roman" w:hAnsi="Consolas" w:cs="Times New Roman"/>
+          <w:color w:val="D4D4D4"/>
+          <w:sz w:val="21"/>
+          <w:szCs w:val="21"/>
+          <w:lang w:eastAsia="en-CA"/>
+        </w:rPr>
+        <w:t>, </w:t>
+      </w:r>
+      <w:r>
+        <w:rPr>
+          <w:rFonts w:ascii="Consolas" w:eastAsia="Times New Roman" w:hAnsi="Consolas" w:cs="Times New Roman"/>
+          <w:color w:val="CE9178"/>
+          <w:sz w:val="21"/>
+          <w:szCs w:val="21"/>
+          <w:lang w:eastAsia="en-CA"/>
+        </w:rPr>
+        <w:t>'__</w:t>
+      </w:r>
+      <w:proofErr w:type="spellStart"/>
+      <w:r>
+        <w:rPr>
+          <w:rFonts w:ascii="Consolas" w:eastAsia="Times New Roman" w:hAnsi="Consolas" w:cs="Times New Roman"/>
+          <w:color w:val="CE9178"/>
+          <w:sz w:val="21"/>
+          <w:szCs w:val="21"/>
+          <w:lang w:eastAsia="en-CA"/>
+        </w:rPr>
+        <w:t>weakref</w:t>
+      </w:r>
+      <w:proofErr w:type="spellEnd"/>
+      <w:r>
+        <w:rPr>
+          <w:rFonts w:ascii="Consolas" w:eastAsia="Times New Roman" w:hAnsi="Consolas" w:cs="Times New Roman"/>
+          <w:color w:val="CE9178"/>
+          <w:sz w:val="21"/>
+          <w:szCs w:val="21"/>
+          <w:lang w:eastAsia="en-CA"/>
+        </w:rPr>
+        <w:t>__'</w:t>
+      </w:r>
+      <w:r>
+        <w:rPr>
+          <w:rFonts w:ascii="Consolas" w:eastAsia="Times New Roman" w:hAnsi="Consolas" w:cs="Times New Roman"/>
+          <w:color w:val="D4D4D4"/>
+          <w:sz w:val="21"/>
+          <w:szCs w:val="21"/>
+          <w:lang w:eastAsia="en-CA"/>
+        </w:rPr>
+        <w:t>, </w:t>
+      </w:r>
+      <w:r>
+        <w:rPr>
+          <w:rFonts w:ascii="Consolas" w:eastAsia="Times New Roman" w:hAnsi="Consolas" w:cs="Times New Roman"/>
+          <w:color w:val="CE9178"/>
+          <w:sz w:val="21"/>
+          <w:szCs w:val="21"/>
+          <w:lang w:eastAsia="en-CA"/>
+        </w:rPr>
+        <w:t>'_</w:t>
+      </w:r>
+      <w:proofErr w:type="spellStart"/>
+      <w:r>
+        <w:rPr>
+          <w:rFonts w:ascii="Consolas" w:eastAsia="Times New Roman" w:hAnsi="Consolas" w:cs="Times New Roman"/>
+          <w:color w:val="CE9178"/>
+          <w:sz w:val="21"/>
+          <w:szCs w:val="21"/>
+          <w:lang w:eastAsia="en-CA"/>
+        </w:rPr>
+        <w:t>taang</w:t>
+      </w:r>
+      <w:proofErr w:type="spellEnd"/>
+      <w:r>
+        <w:rPr>
+          <w:rFonts w:ascii="Consolas" w:eastAsia="Times New Roman" w:hAnsi="Consolas" w:cs="Times New Roman"/>
+          <w:color w:val="CE9178"/>
+          <w:sz w:val="21"/>
+          <w:szCs w:val="21"/>
+          <w:lang w:eastAsia="en-CA"/>
+        </w:rPr>
+        <w:t>'</w:t>
+      </w:r>
+      <w:r>
+        <w:rPr>
+          <w:rFonts w:ascii="Consolas" w:eastAsia="Times New Roman" w:hAnsi="Consolas" w:cs="Times New Roman"/>
+          <w:color w:val="D4D4D4"/>
+          <w:sz w:val="21"/>
+          <w:szCs w:val="21"/>
+          <w:lang w:eastAsia="en-CA"/>
+        </w:rPr>
+        <w:t>, </w:t>
+      </w:r>
+      <w:r>
+        <w:rPr>
+          <w:rFonts w:ascii="Consolas" w:eastAsia="Times New Roman" w:hAnsi="Consolas" w:cs="Times New Roman"/>
+          <w:color w:val="CE9178"/>
+          <w:sz w:val="21"/>
+          <w:szCs w:val="21"/>
+          <w:lang w:eastAsia="en-CA"/>
+        </w:rPr>
+        <w:t>'leg'</w:t>
+      </w:r>
+      <w:r>
+        <w:rPr>
+          <w:rFonts w:ascii="Consolas" w:eastAsia="Times New Roman" w:hAnsi="Consolas" w:cs="Times New Roman"/>
+          <w:color w:val="D4D4D4"/>
+          <w:sz w:val="21"/>
+          <w:szCs w:val="21"/>
+          <w:lang w:eastAsia="en-CA"/>
+        </w:rPr>
+        <w:t>]</w:t>
+      </w:r>
+    </w:p>
+    <w:p/>
+    <w:p>
+      <w:r>
+        <w:t xml:space="preserve">Now let’s look at this outputted list a little closely. </w:t>
+      </w:r>
+      <w:r>
+        <w:t>We can clearly see both the “leg” and the “_</w:t>
+      </w:r>
+      <w:proofErr w:type="spellStart"/>
+      <w:r>
+        <w:t>taang</w:t>
+      </w:r>
+      <w:proofErr w:type="spellEnd"/>
+      <w:r>
+        <w:t xml:space="preserve">” attribute of this </w:t>
+      </w:r>
+      <w:proofErr w:type="spellStart"/>
+      <w:r>
+        <w:t>Bhains</w:t>
+      </w:r>
+      <w:proofErr w:type="spellEnd"/>
+      <w:r>
+        <w:t xml:space="preserve"> object. </w:t>
+      </w:r>
+      <w:r>
+        <w:t>However, there appears to be no “__</w:t>
+      </w:r>
+      <w:proofErr w:type="spellStart"/>
+      <w:r>
+        <w:t>seengh</w:t>
+      </w:r>
+      <w:proofErr w:type="spellEnd"/>
+      <w:r>
+        <w:t xml:space="preserve">” attribute in this list. Upon further inspection, we can see that the first item in this list does indeed have the </w:t>
+      </w:r>
+      <w:r>
+        <w:t>“__</w:t>
+      </w:r>
+      <w:proofErr w:type="spellStart"/>
+      <w:r>
+        <w:t>seengh</w:t>
+      </w:r>
+      <w:proofErr w:type="spellEnd"/>
+      <w:r>
+        <w:t>”</w:t>
+      </w:r>
+      <w:r>
+        <w:t xml:space="preserve"> part of the attribute, however, it also has “_</w:t>
+      </w:r>
+      <w:proofErr w:type="spellStart"/>
+      <w:r>
+        <w:t>Bhains</w:t>
+      </w:r>
+      <w:proofErr w:type="spellEnd"/>
+      <w:r>
+        <w:t>” (i.e. an underscore followed by the name of the class</w:t>
+      </w:r>
+      <w:r>
+        <w:t xml:space="preserve"> of the object upon which the </w:t>
+      </w:r>
+      <w:proofErr w:type="spellStart"/>
+      <w:r>
+        <w:t>dir</w:t>
+      </w:r>
+      <w:proofErr w:type="spellEnd"/>
+      <w:r>
+        <w:t xml:space="preserve"> function was just called). </w:t>
+      </w:r>
+      <w:r>
+        <w:t>Essentially, this “_</w:t>
+      </w:r>
+      <w:proofErr w:type="spellStart"/>
+      <w:r>
+        <w:t>Bhains</w:t>
+      </w:r>
+      <w:proofErr w:type="spellEnd"/>
+      <w:r>
+        <w:t>__</w:t>
+      </w:r>
+      <w:proofErr w:type="spellStart"/>
+      <w:r>
+        <w:t>seengh</w:t>
+      </w:r>
+      <w:proofErr w:type="spellEnd"/>
+      <w:r>
+        <w:t>” attribute represent the “__</w:t>
+      </w:r>
+      <w:proofErr w:type="spellStart"/>
+      <w:r>
+        <w:t>seengh</w:t>
+      </w:r>
+      <w:proofErr w:type="spellEnd"/>
+      <w:r>
+        <w:t xml:space="preserve">” attribute of the </w:t>
+      </w:r>
+      <w:proofErr w:type="spellStart"/>
+      <w:r>
+        <w:t>Bhains</w:t>
+      </w:r>
+      <w:proofErr w:type="spellEnd"/>
+      <w:r>
+        <w:t xml:space="preserve"> class</w:t>
+      </w:r>
+      <w:r>
+        <w:t xml:space="preserve">, and hence the </w:t>
+      </w:r>
+      <w:proofErr w:type="spellStart"/>
+      <w:r>
+        <w:t>MyBhains</w:t>
+      </w:r>
+      <w:proofErr w:type="spellEnd"/>
+      <w:r>
+        <w:t xml:space="preserve"> object. </w:t>
+      </w:r>
+    </w:p>
+    <w:p>
+      <w:r>
+        <w:lastRenderedPageBreak/>
+        <w:t xml:space="preserve">As I had mentioned above, the use case of name mangling becomes apparent when extending classes. Therefore, lets suppose that we have now decided to extend the </w:t>
+      </w:r>
+      <w:proofErr w:type="spellStart"/>
+      <w:r>
+        <w:t>Bhains</w:t>
+      </w:r>
+      <w:proofErr w:type="spellEnd"/>
+      <w:r>
+        <w:t xml:space="preserve"> class as per the following:</w:t>
+      </w:r>
+    </w:p>
+    <w:p>
+      <w:pPr>
+        <w:shd w:val="clear" w:color="auto" w:fill="1E1E1E"/>
+        <w:spacing w:after="0" w:line="285" w:lineRule="atLeast"/>
+        <w:rPr>
+          <w:rFonts w:ascii="Consolas" w:eastAsia="Times New Roman" w:hAnsi="Consolas" w:cs="Times New Roman"/>
+          <w:color w:val="D4D4D4"/>
+          <w:sz w:val="21"/>
+          <w:szCs w:val="21"/>
+          <w:lang w:eastAsia="en-CA"/>
+        </w:rPr>
+      </w:pPr>
+      <w:r>
+        <w:rPr>
+          <w:rFonts w:ascii="Consolas" w:eastAsia="Times New Roman" w:hAnsi="Consolas" w:cs="Times New Roman"/>
+          <w:color w:val="C586C0"/>
+          <w:sz w:val="21"/>
+          <w:szCs w:val="21"/>
+          <w:lang w:eastAsia="en-CA"/>
+        </w:rPr>
+        <w:t>class</w:t>
+      </w:r>
+      <w:r>
+        <w:rPr>
+          <w:rFonts w:ascii="Consolas" w:eastAsia="Times New Roman" w:hAnsi="Consolas" w:cs="Times New Roman"/>
+          <w:color w:val="D4D4D4"/>
+          <w:sz w:val="21"/>
+          <w:szCs w:val="21"/>
+          <w:lang w:eastAsia="en-CA"/>
+        </w:rPr>
+        <w:t> </w:t>
+      </w:r>
+      <w:proofErr w:type="spellStart"/>
+      <w:r>
+        <w:rPr>
+          <w:rFonts w:ascii="Consolas" w:eastAsia="Times New Roman" w:hAnsi="Consolas" w:cs="Times New Roman"/>
+          <w:color w:val="D4D4D4"/>
+          <w:sz w:val="21"/>
+          <w:szCs w:val="21"/>
+          <w:lang w:eastAsia="en-CA"/>
+        </w:rPr>
+        <w:t>bachiya</w:t>
+      </w:r>
+      <w:proofErr w:type="spellEnd"/>
+      <w:r>
+        <w:rPr>
+          <w:rFonts w:ascii="Consolas" w:eastAsia="Times New Roman" w:hAnsi="Consolas" w:cs="Times New Roman"/>
+          <w:color w:val="D4D4D4"/>
+          <w:sz w:val="21"/>
+          <w:szCs w:val="21"/>
+          <w:lang w:eastAsia="en-CA"/>
+        </w:rPr>
+        <w:t>(</w:t>
+      </w:r>
+      <w:proofErr w:type="spellStart"/>
+      <w:r>
+        <w:rPr>
+          <w:rFonts w:ascii="Consolas" w:eastAsia="Times New Roman" w:hAnsi="Consolas" w:cs="Times New Roman"/>
+          <w:color w:val="D4D4D4"/>
+          <w:sz w:val="21"/>
+          <w:szCs w:val="21"/>
+          <w:lang w:eastAsia="en-CA"/>
+        </w:rPr>
+        <w:t>Bhains</w:t>
+      </w:r>
+      <w:proofErr w:type="spellEnd"/>
+      <w:r>
+        <w:rPr>
+          <w:rFonts w:ascii="Consolas" w:eastAsia="Times New Roman" w:hAnsi="Consolas" w:cs="Times New Roman"/>
+          <w:color w:val="D4D4D4"/>
+          <w:sz w:val="21"/>
+          <w:szCs w:val="21"/>
+          <w:lang w:eastAsia="en-CA"/>
+        </w:rPr>
+        <w:t>):</w:t>
+      </w:r>
+    </w:p>
+    <w:p>
+      <w:pPr>
+        <w:shd w:val="clear" w:color="auto" w:fill="1E1E1E"/>
+        <w:spacing w:after="0" w:line="285" w:lineRule="atLeast"/>
+        <w:rPr>
+          <w:rFonts w:ascii="Consolas" w:eastAsia="Times New Roman" w:hAnsi="Consolas" w:cs="Times New Roman"/>
+          <w:color w:val="D4D4D4"/>
+          <w:sz w:val="21"/>
+          <w:szCs w:val="21"/>
+          <w:lang w:eastAsia="en-CA"/>
+        </w:rPr>
+      </w:pPr>
+      <w:r>
+        <w:rPr>
+          <w:rFonts w:ascii="Consolas" w:eastAsia="Times New Roman" w:hAnsi="Consolas" w:cs="Times New Roman"/>
+          <w:color w:val="D4D4D4"/>
+          <w:sz w:val="21"/>
+          <w:szCs w:val="21"/>
+          <w:lang w:eastAsia="en-CA"/>
+        </w:rPr>
+        <w:t>                </w:t>
+      </w:r>
+      <w:r>
+        <w:rPr>
+          <w:rFonts w:ascii="Consolas" w:eastAsia="Times New Roman" w:hAnsi="Consolas" w:cs="Times New Roman"/>
+          <w:color w:val="C586C0"/>
+          <w:sz w:val="21"/>
+          <w:szCs w:val="21"/>
+          <w:lang w:eastAsia="en-CA"/>
+        </w:rPr>
+        <w:t>def</w:t>
+      </w:r>
+      <w:r>
+        <w:rPr>
+          <w:rFonts w:ascii="Consolas" w:eastAsia="Times New Roman" w:hAnsi="Consolas" w:cs="Times New Roman"/>
+          <w:color w:val="D4D4D4"/>
+          <w:sz w:val="21"/>
+          <w:szCs w:val="21"/>
+          <w:lang w:eastAsia="en-CA"/>
+        </w:rPr>
+        <w:t> </w:t>
+      </w:r>
+      <w:r>
+        <w:rPr>
+          <w:rFonts w:ascii="Consolas" w:eastAsia="Times New Roman" w:hAnsi="Consolas" w:cs="Times New Roman"/>
+          <w:color w:val="DCDCAA"/>
+          <w:sz w:val="21"/>
+          <w:szCs w:val="21"/>
+          <w:lang w:eastAsia="en-CA"/>
+        </w:rPr>
+        <w:t>__</w:t>
+      </w:r>
+      <w:proofErr w:type="spellStart"/>
+      <w:r>
+        <w:rPr>
+          <w:rFonts w:ascii="Consolas" w:eastAsia="Times New Roman" w:hAnsi="Consolas" w:cs="Times New Roman"/>
+          <w:color w:val="DCDCAA"/>
+          <w:sz w:val="21"/>
+          <w:szCs w:val="21"/>
+          <w:lang w:eastAsia="en-CA"/>
+        </w:rPr>
+        <w:t>init</w:t>
+      </w:r>
+      <w:proofErr w:type="spellEnd"/>
+      <w:r>
+        <w:rPr>
+          <w:rFonts w:ascii="Consolas" w:eastAsia="Times New Roman" w:hAnsi="Consolas" w:cs="Times New Roman"/>
+          <w:color w:val="DCDCAA"/>
+          <w:sz w:val="21"/>
+          <w:szCs w:val="21"/>
+          <w:lang w:eastAsia="en-CA"/>
+        </w:rPr>
+        <w:t>__</w:t>
+      </w:r>
+      <w:r>
+        <w:rPr>
+          <w:rFonts w:ascii="Consolas" w:eastAsia="Times New Roman" w:hAnsi="Consolas" w:cs="Times New Roman"/>
+          <w:color w:val="D4D4D4"/>
+          <w:sz w:val="21"/>
+          <w:szCs w:val="21"/>
+          <w:lang w:eastAsia="en-CA"/>
+        </w:rPr>
+        <w:t>(</w:t>
+      </w:r>
+      <w:r>
+        <w:rPr>
+          <w:rFonts w:ascii="Consolas" w:eastAsia="Times New Roman" w:hAnsi="Consolas" w:cs="Times New Roman"/>
+          <w:color w:val="569CD6"/>
+          <w:sz w:val="21"/>
+          <w:szCs w:val="21"/>
+          <w:lang w:eastAsia="en-CA"/>
+        </w:rPr>
+        <w:t>self</w:t>
+      </w:r>
+      <w:r>
+        <w:rPr>
+          <w:rFonts w:ascii="Consolas" w:eastAsia="Times New Roman" w:hAnsi="Consolas" w:cs="Times New Roman"/>
+          <w:color w:val="D4D4D4"/>
+          <w:sz w:val="21"/>
+          <w:szCs w:val="21"/>
+          <w:lang w:eastAsia="en-CA"/>
+        </w:rPr>
+        <w:t>):</w:t>
+      </w:r>
+    </w:p>
+    <w:p>
+      <w:pPr>
+        <w:shd w:val="clear" w:color="auto" w:fill="1E1E1E"/>
+        <w:spacing w:after="0" w:line="285" w:lineRule="atLeast"/>
+        <w:rPr>
+          <w:rFonts w:ascii="Consolas" w:eastAsia="Times New Roman" w:hAnsi="Consolas" w:cs="Times New Roman"/>
+          <w:color w:val="D4D4D4"/>
+          <w:sz w:val="21"/>
+          <w:szCs w:val="21"/>
+          <w:lang w:eastAsia="en-CA"/>
+        </w:rPr>
+      </w:pPr>
+      <w:r>
+        <w:rPr>
+          <w:rFonts w:ascii="Consolas" w:eastAsia="Times New Roman" w:hAnsi="Consolas" w:cs="Times New Roman"/>
+          <w:color w:val="D4D4D4"/>
+          <w:sz w:val="21"/>
+          <w:szCs w:val="21"/>
+          <w:lang w:eastAsia="en-CA"/>
+        </w:rPr>
+        <w:t>                    </w:t>
+      </w:r>
+      <w:r>
+        <w:rPr>
+          <w:rFonts w:ascii="Consolas" w:eastAsia="Times New Roman" w:hAnsi="Consolas" w:cs="Times New Roman"/>
+          <w:color w:val="4EC9B0"/>
+          <w:sz w:val="21"/>
+          <w:szCs w:val="21"/>
+          <w:lang w:eastAsia="en-CA"/>
+        </w:rPr>
+        <w:t>super</w:t>
+      </w:r>
+      <w:r>
+        <w:rPr>
+          <w:rFonts w:ascii="Consolas" w:eastAsia="Times New Roman" w:hAnsi="Consolas" w:cs="Times New Roman"/>
+          <w:color w:val="D4D4D4"/>
+          <w:sz w:val="21"/>
+          <w:szCs w:val="21"/>
+          <w:lang w:eastAsia="en-CA"/>
+        </w:rPr>
+        <w:t>().</w:t>
+      </w:r>
+      <w:r>
+        <w:rPr>
+          <w:rFonts w:ascii="Consolas" w:eastAsia="Times New Roman" w:hAnsi="Consolas" w:cs="Times New Roman"/>
+          <w:color w:val="DCDCAA"/>
+          <w:sz w:val="21"/>
+          <w:szCs w:val="21"/>
+          <w:lang w:eastAsia="en-CA"/>
+        </w:rPr>
+        <w:t>__</w:t>
+      </w:r>
+      <w:proofErr w:type="spellStart"/>
+      <w:r>
+        <w:rPr>
+          <w:rFonts w:ascii="Consolas" w:eastAsia="Times New Roman" w:hAnsi="Consolas" w:cs="Times New Roman"/>
+          <w:color w:val="DCDCAA"/>
+          <w:sz w:val="21"/>
+          <w:szCs w:val="21"/>
+          <w:lang w:eastAsia="en-CA"/>
+        </w:rPr>
+        <w:t>init</w:t>
+      </w:r>
+      <w:proofErr w:type="spellEnd"/>
+      <w:r>
+        <w:rPr>
+          <w:rFonts w:ascii="Consolas" w:eastAsia="Times New Roman" w:hAnsi="Consolas" w:cs="Times New Roman"/>
+          <w:color w:val="DCDCAA"/>
+          <w:sz w:val="21"/>
+          <w:szCs w:val="21"/>
+          <w:lang w:eastAsia="en-CA"/>
+        </w:rPr>
+        <w:t>__</w:t>
+      </w:r>
+      <w:r>
+        <w:rPr>
+          <w:rFonts w:ascii="Consolas" w:eastAsia="Times New Roman" w:hAnsi="Consolas" w:cs="Times New Roman"/>
+          <w:color w:val="D4D4D4"/>
+          <w:sz w:val="21"/>
+          <w:szCs w:val="21"/>
+          <w:lang w:eastAsia="en-CA"/>
+        </w:rPr>
+        <w:t>()</w:t>
+      </w:r>
+    </w:p>
+    <w:p>
+      <w:pPr>
+        <w:shd w:val="clear" w:color="auto" w:fill="1E1E1E"/>
+        <w:spacing w:after="0" w:line="285" w:lineRule="atLeast"/>
+        <w:rPr>
+          <w:rFonts w:ascii="Consolas" w:eastAsia="Times New Roman" w:hAnsi="Consolas" w:cs="Times New Roman"/>
+          <w:color w:val="D4D4D4"/>
+          <w:sz w:val="21"/>
+          <w:szCs w:val="21"/>
+          <w:lang w:eastAsia="en-CA"/>
+        </w:rPr>
+      </w:pPr>
+      <w:r>
+        <w:rPr>
+          <w:rFonts w:ascii="Consolas" w:eastAsia="Times New Roman" w:hAnsi="Consolas" w:cs="Times New Roman"/>
+          <w:color w:val="D4D4D4"/>
+          <w:sz w:val="21"/>
+          <w:szCs w:val="21"/>
+          <w:lang w:eastAsia="en-CA"/>
+        </w:rPr>
+        <w:t>                    </w:t>
+      </w:r>
+      <w:proofErr w:type="spellStart"/>
+      <w:r>
+        <w:rPr>
+          <w:rFonts w:ascii="Consolas" w:eastAsia="Times New Roman" w:hAnsi="Consolas" w:cs="Times New Roman"/>
+          <w:color w:val="569CD6"/>
+          <w:sz w:val="21"/>
+          <w:szCs w:val="21"/>
+          <w:lang w:eastAsia="en-CA"/>
+        </w:rPr>
+        <w:t>self</w:t>
+      </w:r>
+      <w:r>
+        <w:rPr>
+          <w:rFonts w:ascii="Consolas" w:eastAsia="Times New Roman" w:hAnsi="Consolas" w:cs="Times New Roman"/>
+          <w:color w:val="D4D4D4"/>
+          <w:sz w:val="21"/>
+          <w:szCs w:val="21"/>
+          <w:lang w:eastAsia="en-CA"/>
+        </w:rPr>
+        <w:t>.leg</w:t>
+      </w:r>
+      <w:proofErr w:type="spellEnd"/>
+      <w:r>
+        <w:rPr>
+          <w:rFonts w:ascii="Consolas" w:eastAsia="Times New Roman" w:hAnsi="Consolas" w:cs="Times New Roman"/>
+          <w:color w:val="D4D4D4"/>
+          <w:sz w:val="21"/>
+          <w:szCs w:val="21"/>
+          <w:lang w:eastAsia="en-CA"/>
+        </w:rPr>
+        <w:t> = </w:t>
+      </w:r>
+      <w:r>
+        <w:rPr>
+          <w:rFonts w:ascii="Consolas" w:eastAsia="Times New Roman" w:hAnsi="Consolas" w:cs="Times New Roman"/>
+          <w:color w:val="CE9178"/>
+          <w:sz w:val="21"/>
+          <w:szCs w:val="21"/>
+          <w:lang w:eastAsia="en-CA"/>
+        </w:rPr>
+        <w:t>'override'</w:t>
+      </w:r>
+    </w:p>
+    <w:p>
+      <w:pPr>
+        <w:shd w:val="clear" w:color="auto" w:fill="1E1E1E"/>
+        <w:spacing w:after="0" w:line="285" w:lineRule="atLeast"/>
+        <w:rPr>
+          <w:rFonts w:ascii="Consolas" w:eastAsia="Times New Roman" w:hAnsi="Consolas" w:cs="Times New Roman"/>
+          <w:color w:val="D4D4D4"/>
+          <w:sz w:val="21"/>
+          <w:szCs w:val="21"/>
+          <w:lang w:eastAsia="en-CA"/>
+        </w:rPr>
+      </w:pPr>
+      <w:r>
+        <w:rPr>
+          <w:rFonts w:ascii="Consolas" w:eastAsia="Times New Roman" w:hAnsi="Consolas" w:cs="Times New Roman"/>
+          <w:color w:val="D4D4D4"/>
+          <w:sz w:val="21"/>
+          <w:szCs w:val="21"/>
+          <w:lang w:eastAsia="en-CA"/>
+        </w:rPr>
+        <w:t>                    </w:t>
+      </w:r>
+      <w:proofErr w:type="spellStart"/>
+      <w:r>
+        <w:rPr>
+          <w:rFonts w:ascii="Consolas" w:eastAsia="Times New Roman" w:hAnsi="Consolas" w:cs="Times New Roman"/>
+          <w:color w:val="569CD6"/>
+          <w:sz w:val="21"/>
+          <w:szCs w:val="21"/>
+          <w:lang w:eastAsia="en-CA"/>
+        </w:rPr>
+        <w:t>self</w:t>
+      </w:r>
+      <w:r>
+        <w:rPr>
+          <w:rFonts w:ascii="Consolas" w:eastAsia="Times New Roman" w:hAnsi="Consolas" w:cs="Times New Roman"/>
+          <w:color w:val="D4D4D4"/>
+          <w:sz w:val="21"/>
+          <w:szCs w:val="21"/>
+          <w:lang w:eastAsia="en-CA"/>
+        </w:rPr>
+        <w:t>._teeth</w:t>
+      </w:r>
+      <w:proofErr w:type="spellEnd"/>
+      <w:r>
+        <w:rPr>
+          <w:rFonts w:ascii="Consolas" w:eastAsia="Times New Roman" w:hAnsi="Consolas" w:cs="Times New Roman"/>
+          <w:color w:val="D4D4D4"/>
+          <w:sz w:val="21"/>
+          <w:szCs w:val="21"/>
+          <w:lang w:eastAsia="en-CA"/>
+        </w:rPr>
+        <w:t> = </w:t>
+      </w:r>
+      <w:r>
+        <w:rPr>
+          <w:rFonts w:ascii="Consolas" w:eastAsia="Times New Roman" w:hAnsi="Consolas" w:cs="Times New Roman"/>
+          <w:color w:val="CE9178"/>
+          <w:sz w:val="21"/>
+          <w:szCs w:val="21"/>
+          <w:lang w:eastAsia="en-CA"/>
+        </w:rPr>
+        <w:t>'check </w:t>
+      </w:r>
+      <w:proofErr w:type="spellStart"/>
+      <w:r>
+        <w:rPr>
+          <w:rFonts w:ascii="Consolas" w:eastAsia="Times New Roman" w:hAnsi="Consolas" w:cs="Times New Roman"/>
+          <w:color w:val="CE9178"/>
+          <w:sz w:val="21"/>
+          <w:szCs w:val="21"/>
+          <w:lang w:eastAsia="en-CA"/>
+        </w:rPr>
+        <w:t>karke</w:t>
+      </w:r>
+      <w:proofErr w:type="spellEnd"/>
+      <w:r>
+        <w:rPr>
+          <w:rFonts w:ascii="Consolas" w:eastAsia="Times New Roman" w:hAnsi="Consolas" w:cs="Times New Roman"/>
+          <w:color w:val="CE9178"/>
+          <w:sz w:val="21"/>
+          <w:szCs w:val="21"/>
+          <w:lang w:eastAsia="en-CA"/>
+        </w:rPr>
+        <w:t> batata </w:t>
+      </w:r>
+      <w:proofErr w:type="spellStart"/>
+      <w:r>
+        <w:rPr>
+          <w:rFonts w:ascii="Consolas" w:eastAsia="Times New Roman" w:hAnsi="Consolas" w:cs="Times New Roman"/>
+          <w:color w:val="CE9178"/>
+          <w:sz w:val="21"/>
+          <w:szCs w:val="21"/>
+          <w:lang w:eastAsia="en-CA"/>
+        </w:rPr>
+        <w:t>hun</w:t>
+      </w:r>
+      <w:proofErr w:type="spellEnd"/>
+      <w:r>
+        <w:rPr>
+          <w:rFonts w:ascii="Consolas" w:eastAsia="Times New Roman" w:hAnsi="Consolas" w:cs="Times New Roman"/>
+          <w:color w:val="CE9178"/>
+          <w:sz w:val="21"/>
+          <w:szCs w:val="21"/>
+          <w:lang w:eastAsia="en-CA"/>
+        </w:rPr>
+        <w:t>'</w:t>
+      </w:r>
+    </w:p>
+    <w:p>
+      <w:pPr>
+        <w:shd w:val="clear" w:color="auto" w:fill="1E1E1E"/>
+        <w:spacing w:after="0" w:line="285" w:lineRule="atLeast"/>
+        <w:rPr>
+          <w:rFonts w:ascii="Consolas" w:eastAsia="Times New Roman" w:hAnsi="Consolas" w:cs="Times New Roman"/>
+          <w:color w:val="B5CEA8"/>
+          <w:sz w:val="21"/>
+          <w:szCs w:val="21"/>
+          <w:lang w:eastAsia="en-CA"/>
+        </w:rPr>
+      </w:pPr>
+      <w:r>
+        <w:rPr>
+          <w:rFonts w:ascii="Consolas" w:eastAsia="Times New Roman" w:hAnsi="Consolas" w:cs="Times New Roman"/>
+          <w:color w:val="D4D4D4"/>
+          <w:sz w:val="21"/>
+          <w:szCs w:val="21"/>
+          <w:lang w:eastAsia="en-CA"/>
+        </w:rPr>
+        <w:t>                    </w:t>
+      </w:r>
+      <w:r>
+        <w:rPr>
+          <w:rFonts w:ascii="Consolas" w:eastAsia="Times New Roman" w:hAnsi="Consolas" w:cs="Times New Roman"/>
+          <w:color w:val="569CD6"/>
+          <w:sz w:val="21"/>
+          <w:szCs w:val="21"/>
+          <w:lang w:eastAsia="en-CA"/>
+        </w:rPr>
+        <w:t>self</w:t>
+      </w:r>
+      <w:r>
+        <w:rPr>
+          <w:rFonts w:ascii="Consolas" w:eastAsia="Times New Roman" w:hAnsi="Consolas" w:cs="Times New Roman"/>
+          <w:color w:val="D4D4D4"/>
+          <w:sz w:val="21"/>
+          <w:szCs w:val="21"/>
+          <w:lang w:eastAsia="en-CA"/>
+        </w:rPr>
+        <w:t>.__</w:t>
+      </w:r>
+      <w:proofErr w:type="spellStart"/>
+      <w:r>
+        <w:rPr>
+          <w:rFonts w:ascii="Consolas" w:eastAsia="Times New Roman" w:hAnsi="Consolas" w:cs="Times New Roman"/>
+          <w:color w:val="D4D4D4"/>
+          <w:sz w:val="21"/>
+          <w:szCs w:val="21"/>
+          <w:lang w:eastAsia="en-CA"/>
+        </w:rPr>
+        <w:t>seengh</w:t>
+      </w:r>
+      <w:proofErr w:type="spellEnd"/>
+      <w:r>
+        <w:rPr>
+          <w:rFonts w:ascii="Consolas" w:eastAsia="Times New Roman" w:hAnsi="Consolas" w:cs="Times New Roman"/>
+          <w:color w:val="D4D4D4"/>
+          <w:sz w:val="21"/>
+          <w:szCs w:val="21"/>
+          <w:lang w:eastAsia="en-CA"/>
+        </w:rPr>
+        <w:t> = </w:t>
+      </w:r>
+      <w:r>
+        <w:rPr>
+          <w:rFonts w:ascii="Consolas" w:eastAsia="Times New Roman" w:hAnsi="Consolas" w:cs="Times New Roman"/>
+          <w:color w:val="B5CEA8"/>
+          <w:sz w:val="21"/>
+          <w:szCs w:val="21"/>
+          <w:lang w:eastAsia="en-CA"/>
+        </w:rPr>
+        <w:t>0</w:t>
+      </w:r>
+    </w:p>
+    <w:p/>
+    <w:p>
+      <w:r>
+        <w:t xml:space="preserve">The super() function above is simply performing the </w:t>
+      </w:r>
+      <w:r>
+        <w:t>operations as defined in the parent class’s __</w:t>
+      </w:r>
+      <w:proofErr w:type="spellStart"/>
+      <w:r>
+        <w:t>init</w:t>
+      </w:r>
+      <w:proofErr w:type="spellEnd"/>
+      <w:r>
+        <w:t xml:space="preserve">__ method. </w:t>
+      </w:r>
+      <w:r>
+        <w:t xml:space="preserve">Subsequently, we are simply instantiating the values for various attributes of the </w:t>
+      </w:r>
+      <w:proofErr w:type="spellStart"/>
+      <w:r>
+        <w:t>bachiya</w:t>
+      </w:r>
+      <w:proofErr w:type="spellEnd"/>
+      <w:r>
+        <w:t xml:space="preserve"> </w:t>
+      </w:r>
+      <w:r>
+        <w:t>class</w:t>
+      </w:r>
+      <w:r>
+        <w:t xml:space="preserve">. </w:t>
+      </w:r>
+    </w:p>
+    <w:p>
+      <w:pPr>
+        <w:shd w:val="clear" w:color="auto" w:fill="1E1E1E"/>
+        <w:spacing w:after="0" w:line="285" w:lineRule="atLeast"/>
+        <w:rPr>
+          <w:rFonts w:ascii="Consolas" w:eastAsia="Times New Roman" w:hAnsi="Consolas" w:cs="Times New Roman"/>
+          <w:color w:val="D4D4D4"/>
+          <w:sz w:val="21"/>
+          <w:szCs w:val="21"/>
+          <w:lang w:eastAsia="en-CA"/>
+        </w:rPr>
+      </w:pPr>
+      <w:r>
+        <w:rPr>
+          <w:rFonts w:ascii="Consolas" w:eastAsia="Times New Roman" w:hAnsi="Consolas" w:cs="Times New Roman"/>
+          <w:color w:val="D4D4D4"/>
+          <w:sz w:val="21"/>
+          <w:szCs w:val="21"/>
+          <w:lang w:eastAsia="en-CA"/>
+        </w:rPr>
+        <w:t>&gt;&gt;&gt; </w:t>
+      </w:r>
+      <w:proofErr w:type="spellStart"/>
+      <w:r>
+        <w:rPr>
+          <w:rFonts w:ascii="Consolas" w:eastAsia="Times New Roman" w:hAnsi="Consolas" w:cs="Times New Roman"/>
+          <w:color w:val="D4D4D4"/>
+          <w:sz w:val="21"/>
+          <w:szCs w:val="21"/>
+          <w:lang w:eastAsia="en-CA"/>
+        </w:rPr>
+        <w:t>Kaali_gae</w:t>
+      </w:r>
+      <w:proofErr w:type="spellEnd"/>
+      <w:r>
+        <w:rPr>
+          <w:rFonts w:ascii="Consolas" w:eastAsia="Times New Roman" w:hAnsi="Consolas" w:cs="Times New Roman"/>
+          <w:color w:val="D4D4D4"/>
+          <w:sz w:val="21"/>
+          <w:szCs w:val="21"/>
+          <w:lang w:eastAsia="en-CA"/>
+        </w:rPr>
+        <w:t> = </w:t>
+      </w:r>
+      <w:proofErr w:type="spellStart"/>
+      <w:r>
+        <w:rPr>
+          <w:rFonts w:ascii="Consolas" w:eastAsia="Times New Roman" w:hAnsi="Consolas" w:cs="Times New Roman"/>
+          <w:color w:val="D4D4D4"/>
+          <w:sz w:val="21"/>
+          <w:szCs w:val="21"/>
+          <w:lang w:eastAsia="en-CA"/>
+        </w:rPr>
+        <w:t>bachiya</w:t>
+      </w:r>
+      <w:proofErr w:type="spellEnd"/>
+      <w:r>
+        <w:rPr>
+          <w:rFonts w:ascii="Consolas" w:eastAsia="Times New Roman" w:hAnsi="Consolas" w:cs="Times New Roman"/>
+          <w:color w:val="D4D4D4"/>
+          <w:sz w:val="21"/>
+          <w:szCs w:val="21"/>
+          <w:lang w:eastAsia="en-CA"/>
+        </w:rPr>
+        <w:t>()</w:t>
+      </w:r>
+    </w:p>
+    <w:p>
+      <w:pPr>
+        <w:shd w:val="clear" w:color="auto" w:fill="1E1E1E"/>
+        <w:spacing w:after="0" w:line="285" w:lineRule="atLeast"/>
+        <w:rPr>
+          <w:rFonts w:ascii="Consolas" w:eastAsia="Times New Roman" w:hAnsi="Consolas" w:cs="Times New Roman"/>
+          <w:color w:val="D4D4D4"/>
+          <w:sz w:val="21"/>
+          <w:szCs w:val="21"/>
+          <w:lang w:eastAsia="en-CA"/>
+        </w:rPr>
+      </w:pPr>
+      <w:r>
+        <w:rPr>
+          <w:rFonts w:ascii="Consolas" w:eastAsia="Times New Roman" w:hAnsi="Consolas" w:cs="Times New Roman"/>
+          <w:color w:val="D4D4D4"/>
+          <w:sz w:val="21"/>
+          <w:szCs w:val="21"/>
+          <w:lang w:eastAsia="en-CA"/>
+        </w:rPr>
+        <w:t>&gt;&gt;&gt; </w:t>
+      </w:r>
+      <w:proofErr w:type="spellStart"/>
+      <w:r>
+        <w:rPr>
+          <w:rFonts w:ascii="Consolas" w:eastAsia="Times New Roman" w:hAnsi="Consolas" w:cs="Times New Roman"/>
+          <w:color w:val="D4D4D4"/>
+          <w:sz w:val="21"/>
+          <w:szCs w:val="21"/>
+          <w:lang w:eastAsia="en-CA"/>
+        </w:rPr>
+        <w:t>Kaali_gae.leg</w:t>
+      </w:r>
+      <w:proofErr w:type="spellEnd"/>
+    </w:p>
+    <w:p>
+      <w:pPr>
+        <w:shd w:val="clear" w:color="auto" w:fill="1E1E1E"/>
+        <w:spacing w:after="0" w:line="285" w:lineRule="atLeast"/>
+        <w:rPr>
+          <w:rFonts w:ascii="Consolas" w:eastAsia="Times New Roman" w:hAnsi="Consolas" w:cs="Times New Roman"/>
+          <w:color w:val="D4D4D4"/>
+          <w:sz w:val="21"/>
+          <w:szCs w:val="21"/>
+          <w:lang w:eastAsia="en-CA"/>
+        </w:rPr>
+      </w:pPr>
+      <w:r>
+        <w:rPr>
+          <w:rFonts w:ascii="Consolas" w:eastAsia="Times New Roman" w:hAnsi="Consolas" w:cs="Times New Roman"/>
+          <w:color w:val="CE9178"/>
+          <w:sz w:val="21"/>
+          <w:szCs w:val="21"/>
+          <w:lang w:eastAsia="en-CA"/>
+        </w:rPr>
+        <w:t>'override'</w:t>
+      </w:r>
+    </w:p>
+    <w:p>
+      <w:pPr>
+        <w:shd w:val="clear" w:color="auto" w:fill="1E1E1E"/>
+        <w:spacing w:after="0" w:line="285" w:lineRule="atLeast"/>
+        <w:rPr>
+          <w:rFonts w:ascii="Consolas" w:eastAsia="Times New Roman" w:hAnsi="Consolas" w:cs="Times New Roman"/>
+          <w:color w:val="D4D4D4"/>
+          <w:sz w:val="21"/>
+          <w:szCs w:val="21"/>
+          <w:lang w:eastAsia="en-CA"/>
+        </w:rPr>
+      </w:pPr>
+      <w:r>
+        <w:rPr>
+          <w:rFonts w:ascii="Consolas" w:eastAsia="Times New Roman" w:hAnsi="Consolas" w:cs="Times New Roman"/>
+          <w:color w:val="D4D4D4"/>
+          <w:sz w:val="21"/>
+          <w:szCs w:val="21"/>
+          <w:lang w:eastAsia="en-CA"/>
+        </w:rPr>
+        <w:t>&gt;&gt;&gt; Kaali_</w:t>
+      </w:r>
+      <w:proofErr w:type="spellStart"/>
+      <w:r>
+        <w:rPr>
+          <w:rFonts w:ascii="Consolas" w:eastAsia="Times New Roman" w:hAnsi="Consolas" w:cs="Times New Roman"/>
+          <w:color w:val="D4D4D4"/>
+          <w:sz w:val="21"/>
+          <w:szCs w:val="21"/>
+          <w:lang w:eastAsia="en-CA"/>
+        </w:rPr>
+        <w:t>gae</w:t>
+      </w:r>
+      <w:proofErr w:type="spellEnd"/>
+      <w:r>
+        <w:rPr>
+          <w:rFonts w:ascii="Consolas" w:eastAsia="Times New Roman" w:hAnsi="Consolas" w:cs="Times New Roman"/>
+          <w:color w:val="D4D4D4"/>
+          <w:sz w:val="21"/>
+          <w:szCs w:val="21"/>
+          <w:lang w:eastAsia="en-CA"/>
+        </w:rPr>
+        <w:t>._teeth</w:t>
+      </w:r>
+    </w:p>
+    <w:p>
+      <w:pPr>
+        <w:shd w:val="clear" w:color="auto" w:fill="1E1E1E"/>
+        <w:spacing w:after="0" w:line="285" w:lineRule="atLeast"/>
+        <w:rPr>
+          <w:rFonts w:ascii="Consolas" w:eastAsia="Times New Roman" w:hAnsi="Consolas" w:cs="Times New Roman"/>
+          <w:color w:val="D4D4D4"/>
+          <w:sz w:val="21"/>
+          <w:szCs w:val="21"/>
+          <w:lang w:eastAsia="en-CA"/>
+        </w:rPr>
+      </w:pPr>
+      <w:r>
+        <w:rPr>
+          <w:rFonts w:ascii="Consolas" w:eastAsia="Times New Roman" w:hAnsi="Consolas" w:cs="Times New Roman"/>
+          <w:color w:val="CE9178"/>
+          <w:sz w:val="21"/>
+          <w:szCs w:val="21"/>
+          <w:lang w:eastAsia="en-CA"/>
+        </w:rPr>
+        <w:t>'check </w:t>
+      </w:r>
+      <w:proofErr w:type="spellStart"/>
+      <w:r>
+        <w:rPr>
+          <w:rFonts w:ascii="Consolas" w:eastAsia="Times New Roman" w:hAnsi="Consolas" w:cs="Times New Roman"/>
+          <w:color w:val="CE9178"/>
+          <w:sz w:val="21"/>
+          <w:szCs w:val="21"/>
+          <w:lang w:eastAsia="en-CA"/>
+        </w:rPr>
+        <w:t>karke</w:t>
+      </w:r>
+      <w:proofErr w:type="spellEnd"/>
+      <w:r>
+        <w:rPr>
+          <w:rFonts w:ascii="Consolas" w:eastAsia="Times New Roman" w:hAnsi="Consolas" w:cs="Times New Roman"/>
+          <w:color w:val="CE9178"/>
+          <w:sz w:val="21"/>
+          <w:szCs w:val="21"/>
+          <w:lang w:eastAsia="en-CA"/>
+        </w:rPr>
+        <w:t> batata </w:t>
+      </w:r>
+      <w:proofErr w:type="spellStart"/>
+      <w:r>
+        <w:rPr>
+          <w:rFonts w:ascii="Consolas" w:eastAsia="Times New Roman" w:hAnsi="Consolas" w:cs="Times New Roman"/>
+          <w:color w:val="CE9178"/>
+          <w:sz w:val="21"/>
+          <w:szCs w:val="21"/>
+          <w:lang w:eastAsia="en-CA"/>
+        </w:rPr>
+        <w:t>hun</w:t>
+      </w:r>
+      <w:proofErr w:type="spellEnd"/>
+      <w:r>
+        <w:rPr>
+          <w:rFonts w:ascii="Consolas" w:eastAsia="Times New Roman" w:hAnsi="Consolas" w:cs="Times New Roman"/>
+          <w:color w:val="CE9178"/>
+          <w:sz w:val="21"/>
+          <w:szCs w:val="21"/>
+          <w:lang w:eastAsia="en-CA"/>
+        </w:rPr>
+        <w:t>'</w:t>
+      </w:r>
+    </w:p>
+    <w:p>
+      <w:pPr>
+        <w:shd w:val="clear" w:color="auto" w:fill="1E1E1E"/>
+        <w:spacing w:after="0" w:line="285" w:lineRule="atLeast"/>
+        <w:rPr>
+          <w:rFonts w:ascii="Consolas" w:eastAsia="Times New Roman" w:hAnsi="Consolas" w:cs="Times New Roman"/>
+          <w:color w:val="D4D4D4"/>
+          <w:sz w:val="21"/>
+          <w:szCs w:val="21"/>
+          <w:lang w:eastAsia="en-CA"/>
+        </w:rPr>
+      </w:pPr>
+      <w:r>
+        <w:rPr>
+          <w:rFonts w:ascii="Consolas" w:eastAsia="Times New Roman" w:hAnsi="Consolas" w:cs="Times New Roman"/>
+          <w:color w:val="D4D4D4"/>
+          <w:sz w:val="21"/>
+          <w:szCs w:val="21"/>
+          <w:lang w:eastAsia="en-CA"/>
+        </w:rPr>
+        <w:t>&gt;&gt;&gt; Kaali_</w:t>
+      </w:r>
+      <w:proofErr w:type="spellStart"/>
+      <w:r>
+        <w:rPr>
+          <w:rFonts w:ascii="Consolas" w:eastAsia="Times New Roman" w:hAnsi="Consolas" w:cs="Times New Roman"/>
+          <w:color w:val="D4D4D4"/>
+          <w:sz w:val="21"/>
+          <w:szCs w:val="21"/>
+          <w:lang w:eastAsia="en-CA"/>
+        </w:rPr>
+        <w:t>gae</w:t>
+      </w:r>
+      <w:proofErr w:type="spellEnd"/>
+      <w:r>
+        <w:rPr>
+          <w:rFonts w:ascii="Consolas" w:eastAsia="Times New Roman" w:hAnsi="Consolas" w:cs="Times New Roman"/>
+          <w:color w:val="D4D4D4"/>
+          <w:sz w:val="21"/>
+          <w:szCs w:val="21"/>
+          <w:lang w:eastAsia="en-CA"/>
+        </w:rPr>
+        <w:t>.__</w:t>
+      </w:r>
+      <w:proofErr w:type="spellStart"/>
+      <w:r>
+        <w:rPr>
+          <w:rFonts w:ascii="Consolas" w:eastAsia="Times New Roman" w:hAnsi="Consolas" w:cs="Times New Roman"/>
+          <w:color w:val="D4D4D4"/>
+          <w:sz w:val="21"/>
+          <w:szCs w:val="21"/>
+          <w:lang w:eastAsia="en-CA"/>
+        </w:rPr>
+        <w:t>seengh</w:t>
+      </w:r>
+      <w:proofErr w:type="spellEnd"/>
+    </w:p>
+    <w:p>
+      <w:pPr>
+        <w:shd w:val="clear" w:color="auto" w:fill="1E1E1E"/>
+        <w:spacing w:after="0" w:line="285" w:lineRule="atLeast"/>
+        <w:rPr>
+          <w:rFonts w:ascii="Consolas" w:eastAsia="Times New Roman" w:hAnsi="Consolas" w:cs="Times New Roman"/>
+          <w:color w:val="D4D4D4"/>
+          <w:sz w:val="21"/>
+          <w:szCs w:val="21"/>
+          <w:lang w:eastAsia="en-CA"/>
+        </w:rPr>
+      </w:pPr>
+      <w:r>
+        <w:rPr>
+          <w:rFonts w:ascii="Consolas" w:eastAsia="Times New Roman" w:hAnsi="Consolas" w:cs="Times New Roman"/>
+          <w:color w:val="D4D4D4"/>
+          <w:sz w:val="21"/>
+          <w:szCs w:val="21"/>
+          <w:lang w:eastAsia="en-CA"/>
+        </w:rPr>
+        <w:t>Traceback (most recent call last):</w:t>
+      </w:r>
+    </w:p>
+    <w:p>
+      <w:pPr>
+        <w:shd w:val="clear" w:color="auto" w:fill="1E1E1E"/>
+        <w:spacing w:after="0" w:line="285" w:lineRule="atLeast"/>
+        <w:rPr>
+          <w:rFonts w:ascii="Consolas" w:eastAsia="Times New Roman" w:hAnsi="Consolas" w:cs="Times New Roman"/>
+          <w:color w:val="D4D4D4"/>
+          <w:sz w:val="21"/>
+          <w:szCs w:val="21"/>
+          <w:lang w:eastAsia="en-CA"/>
+        </w:rPr>
+      </w:pPr>
+      <w:r>
+        <w:rPr>
+          <w:rFonts w:ascii="Consolas" w:eastAsia="Times New Roman" w:hAnsi="Consolas" w:cs="Times New Roman"/>
+          <w:color w:val="D4D4D4"/>
+          <w:sz w:val="21"/>
+          <w:szCs w:val="21"/>
+          <w:lang w:eastAsia="en-CA"/>
+        </w:rPr>
+        <w:t>File </w:t>
+      </w:r>
+      <w:r>
+        <w:rPr>
+          <w:rFonts w:ascii="Consolas" w:eastAsia="Times New Roman" w:hAnsi="Consolas" w:cs="Times New Roman"/>
+          <w:color w:val="CE9178"/>
+          <w:sz w:val="21"/>
+          <w:szCs w:val="21"/>
+          <w:lang w:eastAsia="en-CA"/>
+        </w:rPr>
+        <w:t>"&lt;pyshell#15&gt;"</w:t>
+      </w:r>
+      <w:r>
+        <w:rPr>
+          <w:rFonts w:ascii="Consolas" w:eastAsia="Times New Roman" w:hAnsi="Consolas" w:cs="Times New Roman"/>
+          <w:color w:val="D4D4D4"/>
+          <w:sz w:val="21"/>
+          <w:szCs w:val="21"/>
+          <w:lang w:eastAsia="en-CA"/>
+        </w:rPr>
+        <w:t>, line </w:t>
+      </w:r>
+      <w:r>
+        <w:rPr>
+          <w:rFonts w:ascii="Consolas" w:eastAsia="Times New Roman" w:hAnsi="Consolas" w:cs="Times New Roman"/>
+          <w:color w:val="B5CEA8"/>
+          <w:sz w:val="21"/>
+          <w:szCs w:val="21"/>
+          <w:lang w:eastAsia="en-CA"/>
+        </w:rPr>
+        <w:t>1</w:t>
+      </w:r>
+      <w:r>
+        <w:rPr>
+          <w:rFonts w:ascii="Consolas" w:eastAsia="Times New Roman" w:hAnsi="Consolas" w:cs="Times New Roman"/>
+          <w:color w:val="D4D4D4"/>
+          <w:sz w:val="21"/>
+          <w:szCs w:val="21"/>
+          <w:lang w:eastAsia="en-CA"/>
+        </w:rPr>
+        <w:t>, </w:t>
+      </w:r>
+      <w:r>
+        <w:rPr>
+          <w:rFonts w:ascii="Consolas" w:eastAsia="Times New Roman" w:hAnsi="Consolas" w:cs="Times New Roman"/>
+          <w:color w:val="C586C0"/>
+          <w:sz w:val="21"/>
+          <w:szCs w:val="21"/>
+          <w:lang w:eastAsia="en-CA"/>
+        </w:rPr>
+        <w:t>in</w:t>
+      </w:r>
+      <w:r>
+        <w:rPr>
+          <w:rFonts w:ascii="Consolas" w:eastAsia="Times New Roman" w:hAnsi="Consolas" w:cs="Times New Roman"/>
+          <w:color w:val="D4D4D4"/>
+          <w:sz w:val="21"/>
+          <w:szCs w:val="21"/>
+          <w:lang w:eastAsia="en-CA"/>
+        </w:rPr>
+        <w:t> &lt;module&gt;</w:t>
+      </w:r>
+    </w:p>
+    <w:p>
+      <w:pPr>
+        <w:shd w:val="clear" w:color="auto" w:fill="1E1E1E"/>
+        <w:spacing w:after="0" w:line="285" w:lineRule="atLeast"/>
+        <w:rPr>
+          <w:rFonts w:ascii="Consolas" w:eastAsia="Times New Roman" w:hAnsi="Consolas" w:cs="Times New Roman"/>
+          <w:color w:val="D4D4D4"/>
+          <w:sz w:val="21"/>
+          <w:szCs w:val="21"/>
+          <w:lang w:eastAsia="en-CA"/>
+        </w:rPr>
+      </w:pPr>
+      <w:r>
+        <w:rPr>
+          <w:rFonts w:ascii="Consolas" w:eastAsia="Times New Roman" w:hAnsi="Consolas" w:cs="Times New Roman"/>
+          <w:color w:val="D4D4D4"/>
+          <w:sz w:val="21"/>
+          <w:szCs w:val="21"/>
+          <w:lang w:eastAsia="en-CA"/>
+        </w:rPr>
+        <w:t>Kaali_</w:t>
+      </w:r>
+      <w:proofErr w:type="spellStart"/>
+      <w:r>
+        <w:rPr>
+          <w:rFonts w:ascii="Consolas" w:eastAsia="Times New Roman" w:hAnsi="Consolas" w:cs="Times New Roman"/>
+          <w:color w:val="D4D4D4"/>
+          <w:sz w:val="21"/>
+          <w:szCs w:val="21"/>
+          <w:lang w:eastAsia="en-CA"/>
+        </w:rPr>
+        <w:t>gae</w:t>
+      </w:r>
+      <w:proofErr w:type="spellEnd"/>
+      <w:r>
+        <w:rPr>
+          <w:rFonts w:ascii="Consolas" w:eastAsia="Times New Roman" w:hAnsi="Consolas" w:cs="Times New Roman"/>
+          <w:color w:val="D4D4D4"/>
+          <w:sz w:val="21"/>
+          <w:szCs w:val="21"/>
+          <w:lang w:eastAsia="en-CA"/>
+        </w:rPr>
+        <w:t>.__</w:t>
+      </w:r>
+      <w:proofErr w:type="spellStart"/>
+      <w:r>
+        <w:rPr>
+          <w:rFonts w:ascii="Consolas" w:eastAsia="Times New Roman" w:hAnsi="Consolas" w:cs="Times New Roman"/>
+          <w:color w:val="D4D4D4"/>
+          <w:sz w:val="21"/>
+          <w:szCs w:val="21"/>
+          <w:lang w:eastAsia="en-CA"/>
+        </w:rPr>
+        <w:t>seengh</w:t>
+      </w:r>
+      <w:proofErr w:type="spellEnd"/>
+    </w:p>
+    <w:p>
+      <w:pPr>
+        <w:shd w:val="clear" w:color="auto" w:fill="1E1E1E"/>
+        <w:spacing w:after="0" w:line="285" w:lineRule="atLeast"/>
+        <w:rPr>
+          <w:rFonts w:ascii="Consolas" w:eastAsia="Times New Roman" w:hAnsi="Consolas" w:cs="Times New Roman"/>
+          <w:color w:val="D4D4D4"/>
+          <w:sz w:val="21"/>
+          <w:szCs w:val="21"/>
+          <w:lang w:eastAsia="en-CA"/>
+        </w:rPr>
+      </w:pPr>
+      <w:proofErr w:type="spellStart"/>
+      <w:r>
+        <w:rPr>
+          <w:rFonts w:ascii="Consolas" w:eastAsia="Times New Roman" w:hAnsi="Consolas" w:cs="Times New Roman"/>
+          <w:color w:val="4EC9B0"/>
+          <w:sz w:val="21"/>
+          <w:szCs w:val="21"/>
+          <w:lang w:eastAsia="en-CA"/>
+        </w:rPr>
+        <w:t>AttributeError</w:t>
+      </w:r>
+      <w:proofErr w:type="spellEnd"/>
+      <w:r>
+        <w:rPr>
+          <w:rFonts w:ascii="Consolas" w:eastAsia="Times New Roman" w:hAnsi="Consolas" w:cs="Times New Roman"/>
+          <w:color w:val="D4D4D4"/>
+          <w:sz w:val="21"/>
+          <w:szCs w:val="21"/>
+          <w:lang w:eastAsia="en-CA"/>
+        </w:rPr>
+        <w:t>: </w:t>
+      </w:r>
+      <w:r>
+        <w:rPr>
+          <w:rFonts w:ascii="Consolas" w:eastAsia="Times New Roman" w:hAnsi="Consolas" w:cs="Times New Roman"/>
+          <w:color w:val="CE9178"/>
+          <w:sz w:val="21"/>
+          <w:szCs w:val="21"/>
+          <w:lang w:eastAsia="en-CA"/>
+        </w:rPr>
+        <w:t>'</w:t>
+      </w:r>
+      <w:proofErr w:type="spellStart"/>
+      <w:r>
+        <w:rPr>
+          <w:rFonts w:ascii="Consolas" w:eastAsia="Times New Roman" w:hAnsi="Consolas" w:cs="Times New Roman"/>
+          <w:color w:val="CE9178"/>
+          <w:sz w:val="21"/>
+          <w:szCs w:val="21"/>
+          <w:lang w:eastAsia="en-CA"/>
+        </w:rPr>
+        <w:t>bachiya</w:t>
+      </w:r>
+      <w:proofErr w:type="spellEnd"/>
+      <w:r>
+        <w:rPr>
+          <w:rFonts w:ascii="Consolas" w:eastAsia="Times New Roman" w:hAnsi="Consolas" w:cs="Times New Roman"/>
+          <w:color w:val="CE9178"/>
+          <w:sz w:val="21"/>
+          <w:szCs w:val="21"/>
+          <w:lang w:eastAsia="en-CA"/>
+        </w:rPr>
+        <w:t>'</w:t>
+      </w:r>
+      <w:r>
+        <w:rPr>
+          <w:rFonts w:ascii="Consolas" w:eastAsia="Times New Roman" w:hAnsi="Consolas" w:cs="Times New Roman"/>
+          <w:color w:val="D4D4D4"/>
+          <w:sz w:val="21"/>
+          <w:szCs w:val="21"/>
+          <w:lang w:eastAsia="en-CA"/>
+        </w:rPr>
+        <w:t> </w:t>
+      </w:r>
+      <w:r>
+        <w:rPr>
+          <w:rFonts w:ascii="Consolas" w:eastAsia="Times New Roman" w:hAnsi="Consolas" w:cs="Times New Roman"/>
+          <w:color w:val="4EC9B0"/>
+          <w:sz w:val="21"/>
+          <w:szCs w:val="21"/>
+          <w:lang w:eastAsia="en-CA"/>
+        </w:rPr>
+        <w:t>object</w:t>
+      </w:r>
+      <w:r>
+        <w:rPr>
+          <w:rFonts w:ascii="Consolas" w:eastAsia="Times New Roman" w:hAnsi="Consolas" w:cs="Times New Roman"/>
+          <w:color w:val="D4D4D4"/>
+          <w:sz w:val="21"/>
+          <w:szCs w:val="21"/>
+          <w:lang w:eastAsia="en-CA"/>
+        </w:rPr>
+        <w:t> has no attribute </w:t>
+      </w:r>
+      <w:r>
+        <w:rPr>
+          <w:rFonts w:ascii="Consolas" w:eastAsia="Times New Roman" w:hAnsi="Consolas" w:cs="Times New Roman"/>
+          <w:color w:val="CE9178"/>
+          <w:sz w:val="21"/>
+          <w:szCs w:val="21"/>
+          <w:lang w:eastAsia="en-CA"/>
+        </w:rPr>
+        <w:t>'__</w:t>
+      </w:r>
+      <w:proofErr w:type="spellStart"/>
+      <w:r>
+        <w:rPr>
+          <w:rFonts w:ascii="Consolas" w:eastAsia="Times New Roman" w:hAnsi="Consolas" w:cs="Times New Roman"/>
+          <w:color w:val="CE9178"/>
+          <w:sz w:val="21"/>
+          <w:szCs w:val="21"/>
+          <w:lang w:eastAsia="en-CA"/>
+        </w:rPr>
+        <w:t>seengh</w:t>
+      </w:r>
+      <w:proofErr w:type="spellEnd"/>
+      <w:r>
+        <w:rPr>
+          <w:rFonts w:ascii="Consolas" w:eastAsia="Times New Roman" w:hAnsi="Consolas" w:cs="Times New Roman"/>
+          <w:color w:val="CE9178"/>
+          <w:sz w:val="21"/>
+          <w:szCs w:val="21"/>
+          <w:lang w:eastAsia="en-CA"/>
+        </w:rPr>
+        <w:t>'</w:t>
+      </w:r>
+    </w:p>
+    <w:p/>
+    <w:p>
+      <w:r>
+        <w:t xml:space="preserve">Now, this is interesting. We can clearly see that the </w:t>
+      </w:r>
+      <w:proofErr w:type="spellStart"/>
+      <w:r>
+        <w:t>bachiya</w:t>
+      </w:r>
+      <w:proofErr w:type="spellEnd"/>
+      <w:r>
+        <w:t xml:space="preserve"> class has a “__</w:t>
+      </w:r>
+      <w:proofErr w:type="spellStart"/>
+      <w:r>
+        <w:t>seengh</w:t>
+      </w:r>
+      <w:proofErr w:type="spellEnd"/>
+      <w:r>
+        <w:t xml:space="preserve">” attribute and its value is equal to the integer 0. </w:t>
+      </w:r>
+      <w:r>
+        <w:t xml:space="preserve">However, the python interpreter thinks otherwise. </w:t>
+      </w:r>
+      <w:r>
+        <w:t xml:space="preserve">It is usually unwise to </w:t>
+      </w:r>
+      <w:r>
+        <w:t>start doubting the interpreter, so we are going to take a step back and think through our code above and where we have made this mistake</w:t>
+      </w:r>
+      <w:r>
+        <w:t xml:space="preserve">. </w:t>
+      </w:r>
+    </w:p>
+    <w:p>
+      <w:r>
+        <w:t xml:space="preserve">Now think through, the outputted list when we had called the </w:t>
+      </w:r>
+      <w:proofErr w:type="spellStart"/>
+      <w:r>
+        <w:t>dir</w:t>
+      </w:r>
+      <w:proofErr w:type="spellEnd"/>
+      <w:r>
+        <w:t xml:space="preserve"> function on the </w:t>
+      </w:r>
+      <w:proofErr w:type="spellStart"/>
+      <w:r>
+        <w:t>MyBhains</w:t>
+      </w:r>
+      <w:proofErr w:type="spellEnd"/>
+      <w:r>
+        <w:t xml:space="preserve"> object which was an object of the parent class of the </w:t>
+      </w:r>
+      <w:proofErr w:type="spellStart"/>
+      <w:r>
+        <w:t>bachiya</w:t>
+      </w:r>
+      <w:proofErr w:type="spellEnd"/>
+      <w:r>
+        <w:t xml:space="preserve"> class. </w:t>
+      </w:r>
+      <w:r>
+        <w:t xml:space="preserve">Since we </w:t>
+      </w:r>
+      <w:r>
+        <w:t xml:space="preserve">used a </w:t>
+      </w:r>
+      <w:proofErr w:type="spellStart"/>
+      <w:r>
+        <w:t>dunder</w:t>
+      </w:r>
+      <w:proofErr w:type="spellEnd"/>
+      <w:r>
+        <w:t xml:space="preserve"> when defining the </w:t>
+      </w:r>
+      <w:proofErr w:type="spellStart"/>
+      <w:r>
+        <w:t>seengh</w:t>
+      </w:r>
+      <w:proofErr w:type="spellEnd"/>
+      <w:r>
+        <w:t xml:space="preserve"> attribute, we found that the name of </w:t>
+      </w:r>
+      <w:r>
+        <w:t>this attribute (as adjusted by the Python interpreter) had been changed to “_</w:t>
+      </w:r>
+      <w:proofErr w:type="spellStart"/>
+      <w:r>
+        <w:t>Bhains</w:t>
+      </w:r>
+      <w:proofErr w:type="spellEnd"/>
+      <w:r>
+        <w:t>__</w:t>
+      </w:r>
+      <w:proofErr w:type="spellStart"/>
+      <w:r>
+        <w:t>seengh</w:t>
+      </w:r>
+      <w:proofErr w:type="spellEnd"/>
+      <w:r>
+        <w:t>”. The format this followed was _&lt;</w:t>
+      </w:r>
+      <w:proofErr w:type="spellStart"/>
+      <w:r>
+        <w:t>class_name</w:t>
+      </w:r>
+      <w:proofErr w:type="spellEnd"/>
+      <w:r>
+        <w:t>&gt;__&lt;</w:t>
+      </w:r>
+      <w:proofErr w:type="spellStart"/>
+      <w:r>
+        <w:t>attribute_name</w:t>
+      </w:r>
+      <w:proofErr w:type="spellEnd"/>
+      <w:r>
+        <w:t>&gt;</w:t>
+      </w:r>
+      <w:r>
+        <w:t xml:space="preserve">. </w:t>
+      </w:r>
+    </w:p>
+    <w:p>
+      <w:r>
+        <w:t xml:space="preserve">So, now with this new found </w:t>
+      </w:r>
+      <w:r>
+        <w:t xml:space="preserve">reflection, let’s revisit the </w:t>
+      </w:r>
+    </w:p>
     <w:p/>
     <w:p>
       <w:r>
@@ -1661,6 +4348,7 @@
     </w:p>
     <w:p>
       <w:r>
+        <w:lastRenderedPageBreak/>
         <w:t>If you are familiar with object oriented programming in Python, you would have surely come across both of the following:</w:t>
       </w:r>
     </w:p>
@@ -2018,7 +4706,6 @@
         </w:numPr>
       </w:pPr>
       <w:r>
-        <w:lastRenderedPageBreak/>
         <w:t>Lets say you have a tuple with 4 values in it</w:t>
       </w:r>
       <w:r>
@@ -3426,6 +6113,7 @@
   <w:style w:type="character" w:default="1" w:styleId="DefaultParagraphFont">
     <w:name w:val="Default Paragraph Font"/>
     <w:uiPriority w:val="1"/>
+    <w:semiHidden/>
     <w:unhideWhenUsed/>
   </w:style>
   <w:style w:type="table" w:default="1" w:styleId="TableNormal">

</xml_diff>